<commit_message>
Spelfout in slide 30
</commit_message>
<xml_diff>
--- a/Fouten in cursus Uitdieping.docx
+++ b/Fouten in cursus Uitdieping.docx
@@ -98,14 +98,83 @@
         </w:rPr>
         <w:t xml:space="preserve">met behouden van formdata </w:t>
       </w:r>
+      <w:r>
+        <w:rPr>
+          <w:rFonts w:asciiTheme="majorHAnsi" w:hAnsiTheme="majorHAnsi"/>
+        </w:rPr>
+        <w:t>werkt niet.</w:t>
+      </w:r>
+    </w:p>
+    <w:p>
+      <w:pPr>
+        <w:rPr>
+          <w:rFonts w:asciiTheme="majorHAnsi" w:hAnsiTheme="majorHAnsi"/>
+        </w:rPr>
+      </w:pPr>
+    </w:p>
+    <w:p>
+      <w:pPr>
+        <w:rPr>
+          <w:rFonts w:asciiTheme="majorHAnsi" w:hAnsiTheme="majorHAnsi"/>
+          <w:b/>
+          <w:u w:val="single"/>
+        </w:rPr>
+      </w:pPr>
+      <w:r>
+        <w:rPr>
+          <w:rFonts w:asciiTheme="majorHAnsi" w:hAnsiTheme="majorHAnsi"/>
+          <w:b/>
+          <w:u w:val="single"/>
+        </w:rPr>
+        <w:t>Slide 30</w:t>
+      </w:r>
+    </w:p>
+    <w:p>
+      <w:pPr>
+        <w:rPr>
+          <w:rFonts w:asciiTheme="majorHAnsi" w:hAnsiTheme="majorHAnsi"/>
+          <w:lang w:val="en-US"/>
+        </w:rPr>
+      </w:pPr>
+      <w:r>
+        <w:rPr>
+          <w:rFonts w:asciiTheme="majorHAnsi" w:hAnsiTheme="majorHAnsi"/>
+          <w:lang w:val="en-US"/>
+        </w:rPr>
+        <w:t>“</w:t>
+      </w:r>
+      <w:r>
+        <w:rPr>
+          <w:rFonts w:asciiTheme="majorHAnsi" w:hAnsiTheme="majorHAnsi"/>
+          <w:lang w:val="en-US"/>
+        </w:rPr>
+        <w:t>- nadat instance werk aangemaakt:</w:t>
+      </w:r>
+      <w:r>
+        <w:rPr>
+          <w:rFonts w:asciiTheme="majorHAnsi" w:hAnsiTheme="majorHAnsi"/>
+          <w:lang w:val="en-US"/>
+        </w:rPr>
+        <w:t>” moet “nadat instance werd aangemaakt”</w:t>
+      </w:r>
       <w:bookmarkStart w:id="0" w:name="_GoBack"/>
       <w:bookmarkEnd w:id="0"/>
       <w:r>
         <w:rPr>
           <w:rFonts w:asciiTheme="majorHAnsi" w:hAnsiTheme="majorHAnsi"/>
-        </w:rPr>
-        <w:t>werkt niet.</w:t>
-      </w:r>
+          <w:lang w:val="en-US"/>
+        </w:rPr>
+        <w:t xml:space="preserve"> zijn.</w:t>
+      </w:r>
+    </w:p>
+    <w:p>
+      <w:pPr>
+        <w:rPr>
+          <w:rFonts w:asciiTheme="majorHAnsi" w:hAnsiTheme="majorHAnsi"/>
+          <w:b/>
+          <w:u w:val="single"/>
+        </w:rPr>
+      </w:pPr>
     </w:p>
     <w:sectPr>
       <w:pgSz w:w="11900" w:h="16840"/>
@@ -279,7 +348,6 @@
   <w:style w:type="character" w:default="1" w:styleId="Standaardalinea-lettertype">
     <w:name w:val="Default Paragraph Font"/>
     <w:uiPriority w:val="1"/>
-    <w:semiHidden/>
     <w:unhideWhenUsed/>
   </w:style>
   <w:style w:type="table" w:default="1" w:styleId="Standaardtabel">
@@ -468,7 +536,6 @@
   <w:style w:type="character" w:default="1" w:styleId="Standaardalinea-lettertype">
     <w:name w:val="Default Paragraph Font"/>
     <w:uiPriority w:val="1"/>
-    <w:semiHidden/>
     <w:unhideWhenUsed/>
   </w:style>
   <w:style w:type="table" w:default="1" w:styleId="Standaardtabel">

</xml_diff>

<commit_message>
voorbeeld-classes-instance: pad naar images is foutief
</commit_message>
<xml_diff>
--- a/Fouten in cursus Uitdieping.docx
+++ b/Fouten in cursus Uitdieping.docx
@@ -77,7 +77,21 @@
         <w:rPr>
           <w:rFonts w:asciiTheme="majorHAnsi" w:hAnsiTheme="majorHAnsi"/>
         </w:rPr>
-        <w:t>Geen link voor het vernietigen van een session aanwezig op de oplossingspagina.</w:t>
+        <w:t xml:space="preserve">Geen link voor het vernietigen van een </w:t>
+      </w:r>
+      <w:proofErr w:type="spellStart"/>
+      <w:r>
+        <w:rPr>
+          <w:rFonts w:asciiTheme="majorHAnsi" w:hAnsiTheme="majorHAnsi"/>
+        </w:rPr>
+        <w:t>session</w:t>
+      </w:r>
+      <w:proofErr w:type="spellEnd"/>
+      <w:r>
+        <w:rPr>
+          <w:rFonts w:asciiTheme="majorHAnsi" w:hAnsiTheme="majorHAnsi"/>
+        </w:rPr>
+        <w:t xml:space="preserve"> aanwezig op de oplossingspagina.</w:t>
       </w:r>
     </w:p>
     <w:p>
@@ -86,17 +100,39 @@
           <w:rFonts w:asciiTheme="majorHAnsi" w:hAnsiTheme="majorHAnsi"/>
         </w:rPr>
       </w:pPr>
-      <w:r>
-        <w:rPr>
-          <w:rFonts w:asciiTheme="majorHAnsi" w:hAnsiTheme="majorHAnsi"/>
-        </w:rPr>
-        <w:t xml:space="preserve">Refresh </w:t>
-      </w:r>
-      <w:r>
-        <w:rPr>
-          <w:rFonts w:asciiTheme="majorHAnsi" w:hAnsiTheme="majorHAnsi"/>
-        </w:rPr>
-        <w:t xml:space="preserve">met behouden van formdata </w:t>
+      <w:proofErr w:type="spellStart"/>
+      <w:r>
+        <w:rPr>
+          <w:rFonts w:asciiTheme="majorHAnsi" w:hAnsiTheme="majorHAnsi"/>
+        </w:rPr>
+        <w:t>Refresh</w:t>
+      </w:r>
+      <w:proofErr w:type="spellEnd"/>
+      <w:r>
+        <w:rPr>
+          <w:rFonts w:asciiTheme="majorHAnsi" w:hAnsiTheme="majorHAnsi"/>
+        </w:rPr>
+        <w:t xml:space="preserve"> </w:t>
+      </w:r>
+      <w:r>
+        <w:rPr>
+          <w:rFonts w:asciiTheme="majorHAnsi" w:hAnsiTheme="majorHAnsi"/>
+        </w:rPr>
+        <w:t xml:space="preserve">met behouden van </w:t>
+      </w:r>
+      <w:proofErr w:type="spellStart"/>
+      <w:r>
+        <w:rPr>
+          <w:rFonts w:asciiTheme="majorHAnsi" w:hAnsiTheme="majorHAnsi"/>
+        </w:rPr>
+        <w:t>formdata</w:t>
+      </w:r>
+      <w:proofErr w:type="spellEnd"/>
+      <w:r>
+        <w:rPr>
+          <w:rFonts w:asciiTheme="majorHAnsi" w:hAnsiTheme="majorHAnsi"/>
+        </w:rPr>
+        <w:t xml:space="preserve"> </w:t>
       </w:r>
       <w:r>
         <w:rPr>
@@ -148,23 +184,144 @@
           <w:rFonts w:asciiTheme="majorHAnsi" w:hAnsiTheme="majorHAnsi"/>
           <w:lang w:val="en-US"/>
         </w:rPr>
-        <w:t>- nadat instance werk aangemaakt:</w:t>
-      </w:r>
-      <w:r>
-        <w:rPr>
-          <w:rFonts w:asciiTheme="majorHAnsi" w:hAnsiTheme="majorHAnsi"/>
-          <w:lang w:val="en-US"/>
-        </w:rPr>
-        <w:t>” moet “nadat instance werd aangemaakt”</w:t>
-      </w:r>
-      <w:bookmarkStart w:id="0" w:name="_GoBack"/>
-      <w:bookmarkEnd w:id="0"/>
-      <w:r>
-        <w:rPr>
-          <w:rFonts w:asciiTheme="majorHAnsi" w:hAnsiTheme="majorHAnsi"/>
-          <w:lang w:val="en-US"/>
-        </w:rPr>
-        <w:t xml:space="preserve"> zijn.</w:t>
+        <w:t xml:space="preserve">- </w:t>
+      </w:r>
+      <w:proofErr w:type="spellStart"/>
+      <w:proofErr w:type="gramStart"/>
+      <w:r>
+        <w:rPr>
+          <w:rFonts w:asciiTheme="majorHAnsi" w:hAnsiTheme="majorHAnsi"/>
+          <w:lang w:val="en-US"/>
+        </w:rPr>
+        <w:t>nadat</w:t>
+      </w:r>
+      <w:proofErr w:type="spellEnd"/>
+      <w:proofErr w:type="gramEnd"/>
+      <w:r>
+        <w:rPr>
+          <w:rFonts w:asciiTheme="majorHAnsi" w:hAnsiTheme="majorHAnsi"/>
+          <w:lang w:val="en-US"/>
+        </w:rPr>
+        <w:t xml:space="preserve"> instance </w:t>
+      </w:r>
+      <w:proofErr w:type="spellStart"/>
+      <w:r>
+        <w:rPr>
+          <w:rFonts w:asciiTheme="majorHAnsi" w:hAnsiTheme="majorHAnsi"/>
+          <w:lang w:val="en-US"/>
+        </w:rPr>
+        <w:t>werk</w:t>
+      </w:r>
+      <w:proofErr w:type="spellEnd"/>
+      <w:r>
+        <w:rPr>
+          <w:rFonts w:asciiTheme="majorHAnsi" w:hAnsiTheme="majorHAnsi"/>
+          <w:lang w:val="en-US"/>
+        </w:rPr>
+        <w:t xml:space="preserve"> </w:t>
+      </w:r>
+      <w:proofErr w:type="spellStart"/>
+      <w:r>
+        <w:rPr>
+          <w:rFonts w:asciiTheme="majorHAnsi" w:hAnsiTheme="majorHAnsi"/>
+          <w:lang w:val="en-US"/>
+        </w:rPr>
+        <w:t>aangemaakt</w:t>
+      </w:r>
+      <w:proofErr w:type="spellEnd"/>
+      <w:r>
+        <w:rPr>
+          <w:rFonts w:asciiTheme="majorHAnsi" w:hAnsiTheme="majorHAnsi"/>
+          <w:lang w:val="en-US"/>
+        </w:rPr>
+        <w:t>:</w:t>
+      </w:r>
+      <w:r>
+        <w:rPr>
+          <w:rFonts w:asciiTheme="majorHAnsi" w:hAnsiTheme="majorHAnsi"/>
+          <w:lang w:val="en-US"/>
+        </w:rPr>
+        <w:t xml:space="preserve">” </w:t>
+      </w:r>
+      <w:proofErr w:type="spellStart"/>
+      <w:r>
+        <w:rPr>
+          <w:rFonts w:asciiTheme="majorHAnsi" w:hAnsiTheme="majorHAnsi"/>
+          <w:lang w:val="en-US"/>
+        </w:rPr>
+        <w:t>moet</w:t>
+      </w:r>
+      <w:proofErr w:type="spellEnd"/>
+      <w:r>
+        <w:rPr>
+          <w:rFonts w:asciiTheme="majorHAnsi" w:hAnsiTheme="majorHAnsi"/>
+          <w:lang w:val="en-US"/>
+        </w:rPr>
+        <w:t xml:space="preserve"> “</w:t>
+      </w:r>
+      <w:proofErr w:type="spellStart"/>
+      <w:r>
+        <w:rPr>
+          <w:rFonts w:asciiTheme="majorHAnsi" w:hAnsiTheme="majorHAnsi"/>
+          <w:lang w:val="en-US"/>
+        </w:rPr>
+        <w:t>nadat</w:t>
+      </w:r>
+      <w:proofErr w:type="spellEnd"/>
+      <w:r>
+        <w:rPr>
+          <w:rFonts w:asciiTheme="majorHAnsi" w:hAnsiTheme="majorHAnsi"/>
+          <w:lang w:val="en-US"/>
+        </w:rPr>
+        <w:t xml:space="preserve"> instance </w:t>
+      </w:r>
+      <w:proofErr w:type="spellStart"/>
+      <w:r>
+        <w:rPr>
+          <w:rFonts w:asciiTheme="majorHAnsi" w:hAnsiTheme="majorHAnsi"/>
+          <w:lang w:val="en-US"/>
+        </w:rPr>
+        <w:t>werd</w:t>
+      </w:r>
+      <w:proofErr w:type="spellEnd"/>
+      <w:r>
+        <w:rPr>
+          <w:rFonts w:asciiTheme="majorHAnsi" w:hAnsiTheme="majorHAnsi"/>
+          <w:lang w:val="en-US"/>
+        </w:rPr>
+        <w:t xml:space="preserve"> </w:t>
+      </w:r>
+      <w:proofErr w:type="spellStart"/>
+      <w:r>
+        <w:rPr>
+          <w:rFonts w:asciiTheme="majorHAnsi" w:hAnsiTheme="majorHAnsi"/>
+          <w:lang w:val="en-US"/>
+        </w:rPr>
+        <w:t>aangemaakt</w:t>
+      </w:r>
+      <w:proofErr w:type="spellEnd"/>
+      <w:r>
+        <w:rPr>
+          <w:rFonts w:asciiTheme="majorHAnsi" w:hAnsiTheme="majorHAnsi"/>
+          <w:lang w:val="en-US"/>
+        </w:rPr>
+        <w:t xml:space="preserve">” </w:t>
+      </w:r>
+      <w:proofErr w:type="spellStart"/>
+      <w:r>
+        <w:rPr>
+          <w:rFonts w:asciiTheme="majorHAnsi" w:hAnsiTheme="majorHAnsi"/>
+          <w:lang w:val="en-US"/>
+        </w:rPr>
+        <w:t>zijn</w:t>
+      </w:r>
+      <w:proofErr w:type="spellEnd"/>
+      <w:r>
+        <w:rPr>
+          <w:rFonts w:asciiTheme="majorHAnsi" w:hAnsiTheme="majorHAnsi"/>
+          <w:lang w:val="en-US"/>
+        </w:rPr>
+        <w:t>.</w:t>
       </w:r>
     </w:p>
     <w:p>
@@ -175,6 +332,103 @@
           <w:u w:val="single"/>
         </w:rPr>
       </w:pPr>
+    </w:p>
+    <w:p>
+      <w:pPr>
+        <w:rPr>
+          <w:rFonts w:asciiTheme="majorHAnsi" w:hAnsiTheme="majorHAnsi"/>
+          <w:b/>
+          <w:u w:val="single"/>
+        </w:rPr>
+      </w:pPr>
+      <w:r>
+        <w:rPr>
+          <w:rFonts w:asciiTheme="majorHAnsi" w:hAnsiTheme="majorHAnsi"/>
+          <w:b/>
+          <w:u w:val="single"/>
+        </w:rPr>
+        <w:t>Voorbeeld-classes-</w:t>
+      </w:r>
+      <w:proofErr w:type="spellStart"/>
+      <w:r>
+        <w:rPr>
+          <w:rFonts w:asciiTheme="majorHAnsi" w:hAnsiTheme="majorHAnsi"/>
+          <w:b/>
+          <w:u w:val="single"/>
+        </w:rPr>
+        <w:t>instance</w:t>
+      </w:r>
+      <w:proofErr w:type="spellEnd"/>
+    </w:p>
+    <w:p>
+      <w:pPr>
+        <w:rPr>
+          <w:rFonts w:asciiTheme="majorHAnsi" w:hAnsiTheme="majorHAnsi"/>
+        </w:rPr>
+      </w:pPr>
+      <w:r>
+        <w:rPr>
+          <w:rFonts w:asciiTheme="majorHAnsi" w:hAnsiTheme="majorHAnsi"/>
+        </w:rPr>
+        <w:t>Pad naar images is foutief.</w:t>
+      </w:r>
+      <w:r>
+        <w:rPr>
+          <w:rFonts w:asciiTheme="majorHAnsi" w:hAnsiTheme="majorHAnsi"/>
+          <w:noProof/>
+          <w:lang w:val="en-US"/>
+        </w:rPr>
+        <w:drawing>
+          <wp:inline distT="0" distB="0" distL="0" distR="0" wp14:anchorId="654054A2" wp14:editId="1C6C5F74">
+            <wp:extent cx="5753100" cy="2514600"/>
+            <wp:effectExtent l="0" t="0" r="12700" b="0"/>
+            <wp:docPr id="1" name="Afbeelding 1" descr="Macintosh HD:Users:GieleCools:Desktop:Schermafbeelding 2014-10-20 om 21.45.33.png"/>
+            <wp:cNvGraphicFramePr>
+              <a:graphicFrameLocks xmlns:a="http://schemas.openxmlformats.org/drawingml/2006/main" noChangeAspect="1"/>
+            </wp:cNvGraphicFramePr>
+            <a:graphic xmlns:a="http://schemas.openxmlformats.org/drawingml/2006/main">
+              <a:graphicData uri="http://schemas.openxmlformats.org/drawingml/2006/picture">
+                <pic:pic xmlns:pic="http://schemas.openxmlformats.org/drawingml/2006/picture">
+                  <pic:nvPicPr>
+                    <pic:cNvPr id="0" name="Picture 1" descr="Macintosh HD:Users:GieleCools:Desktop:Schermafbeelding 2014-10-20 om 21.45.33.png"/>
+                    <pic:cNvPicPr>
+                      <a:picLocks noChangeAspect="1" noChangeArrowheads="1"/>
+                    </pic:cNvPicPr>
+                  </pic:nvPicPr>
+                  <pic:blipFill>
+                    <a:blip r:embed="rId5">
+                      <a:extLst>
+                        <a:ext uri="{28A0092B-C50C-407E-A947-70E740481C1C}">
+                          <a14:useLocalDpi xmlns:a14="http://schemas.microsoft.com/office/drawing/2010/main" val="0"/>
+                        </a:ext>
+                      </a:extLst>
+                    </a:blip>
+                    <a:srcRect/>
+                    <a:stretch>
+                      <a:fillRect/>
+                    </a:stretch>
+                  </pic:blipFill>
+                  <pic:spPr bwMode="auto">
+                    <a:xfrm>
+                      <a:off x="0" y="0"/>
+                      <a:ext cx="5753100" cy="2514600"/>
+                    </a:xfrm>
+                    <a:prstGeom prst="rect">
+                      <a:avLst/>
+                    </a:prstGeom>
+                    <a:noFill/>
+                    <a:ln>
+                      <a:noFill/>
+                    </a:ln>
+                  </pic:spPr>
+                </pic:pic>
+              </a:graphicData>
+            </a:graphic>
+          </wp:inline>
+        </w:drawing>
+      </w:r>
+      <w:bookmarkStart w:id="0" w:name="_GoBack"/>
+      <w:bookmarkEnd w:id="0"/>
     </w:p>
     <w:sectPr>
       <w:pgSz w:w="11900" w:h="16840"/>
@@ -348,6 +602,7 @@
   <w:style w:type="character" w:default="1" w:styleId="Standaardalinea-lettertype">
     <w:name w:val="Default Paragraph Font"/>
     <w:uiPriority w:val="1"/>
+    <w:semiHidden/>
     <w:unhideWhenUsed/>
   </w:style>
   <w:style w:type="table" w:default="1" w:styleId="Standaardtabel">
@@ -370,6 +625,34 @@
     <w:uiPriority w:val="99"/>
     <w:semiHidden/>
     <w:unhideWhenUsed/>
+  </w:style>
+  <w:style w:type="paragraph" w:styleId="Ballontekst">
+    <w:name w:val="Balloon Text"/>
+    <w:basedOn w:val="Normaal"/>
+    <w:link w:val="BallontekstTeken"/>
+    <w:uiPriority w:val="99"/>
+    <w:semiHidden/>
+    <w:unhideWhenUsed/>
+    <w:rsid w:val="004D1CF5"/>
+    <w:rPr>
+      <w:rFonts w:ascii="Lucida Grande" w:hAnsi="Lucida Grande" w:cs="Lucida Grande"/>
+      <w:sz w:val="18"/>
+      <w:szCs w:val="18"/>
+    </w:rPr>
+  </w:style>
+  <w:style w:type="character" w:customStyle="1" w:styleId="BallontekstTeken">
+    <w:name w:val="Ballontekst Teken"/>
+    <w:basedOn w:val="Standaardalinea-lettertype"/>
+    <w:link w:val="Ballontekst"/>
+    <w:uiPriority w:val="99"/>
+    <w:semiHidden/>
+    <w:rsid w:val="004D1CF5"/>
+    <w:rPr>
+      <w:rFonts w:ascii="Lucida Grande" w:hAnsi="Lucida Grande" w:cs="Lucida Grande"/>
+      <w:sz w:val="18"/>
+      <w:szCs w:val="18"/>
+      <w:lang w:val="nl-NL"/>
+    </w:rPr>
   </w:style>
 </w:styles>
 </file>
@@ -536,6 +819,7 @@
   <w:style w:type="character" w:default="1" w:styleId="Standaardalinea-lettertype">
     <w:name w:val="Default Paragraph Font"/>
     <w:uiPriority w:val="1"/>
+    <w:semiHidden/>
     <w:unhideWhenUsed/>
   </w:style>
   <w:style w:type="table" w:default="1" w:styleId="Standaardtabel">
@@ -558,6 +842,34 @@
     <w:uiPriority w:val="99"/>
     <w:semiHidden/>
     <w:unhideWhenUsed/>
+  </w:style>
+  <w:style w:type="paragraph" w:styleId="Ballontekst">
+    <w:name w:val="Balloon Text"/>
+    <w:basedOn w:val="Normaal"/>
+    <w:link w:val="BallontekstTeken"/>
+    <w:uiPriority w:val="99"/>
+    <w:semiHidden/>
+    <w:unhideWhenUsed/>
+    <w:rsid w:val="004D1CF5"/>
+    <w:rPr>
+      <w:rFonts w:ascii="Lucida Grande" w:hAnsi="Lucida Grande" w:cs="Lucida Grande"/>
+      <w:sz w:val="18"/>
+      <w:szCs w:val="18"/>
+    </w:rPr>
+  </w:style>
+  <w:style w:type="character" w:customStyle="1" w:styleId="BallontekstTeken">
+    <w:name w:val="Ballontekst Teken"/>
+    <w:basedOn w:val="Standaardalinea-lettertype"/>
+    <w:link w:val="Ballontekst"/>
+    <w:uiPriority w:val="99"/>
+    <w:semiHidden/>
+    <w:rsid w:val="004D1CF5"/>
+    <w:rPr>
+      <w:rFonts w:ascii="Lucida Grande" w:hAnsi="Lucida Grande" w:cs="Lucida Grande"/>
+      <w:sz w:val="18"/>
+      <w:szCs w:val="18"/>
+      <w:lang w:val="nl-NL"/>
+    </w:rPr>
   </w:style>
 </w:styles>
 </file>

</xml_diff>

<commit_message>
Update fouten in cursus uitdieping
</commit_message>
<xml_diff>
--- a/Fouten in cursus Uitdieping.docx
+++ b/Fouten in cursus Uitdieping.docx
@@ -427,6 +427,37 @@
           </wp:inline>
         </w:drawing>
       </w:r>
+    </w:p>
+    <w:p>
+      <w:pPr>
+        <w:rPr>
+          <w:rFonts w:asciiTheme="majorHAnsi" w:hAnsiTheme="majorHAnsi"/>
+        </w:rPr>
+      </w:pPr>
+    </w:p>
+    <w:p>
+      <w:pPr>
+        <w:rPr>
+          <w:rFonts w:asciiTheme="majorHAnsi" w:hAnsiTheme="majorHAnsi"/>
+          <w:b/>
+          <w:u w:val="single"/>
+        </w:rPr>
+      </w:pPr>
+      <w:r>
+        <w:rPr>
+          <w:rFonts w:asciiTheme="majorHAnsi" w:hAnsiTheme="majorHAnsi"/>
+          <w:b/>
+          <w:u w:val="single"/>
+        </w:rPr>
+        <w:t>Slide Uitdieping – 27?</w:t>
+      </w:r>
+    </w:p>
+    <w:p>
+      <w:pPr>
+        <w:rPr>
+          <w:rFonts w:asciiTheme="majorHAnsi" w:hAnsiTheme="majorHAnsi"/>
+        </w:rPr>
+      </w:pPr>
       <w:bookmarkStart w:id="0" w:name="_GoBack"/>
       <w:bookmarkEnd w:id="0"/>
     </w:p>

</xml_diff>

<commit_message>
document met fouten aangevuld
</commit_message>
<xml_diff>
--- a/Fouten in cursus Uitdieping.docx
+++ b/Fouten in cursus Uitdieping.docx
@@ -77,62 +77,26 @@
         <w:rPr>
           <w:rFonts w:asciiTheme="majorHAnsi" w:hAnsiTheme="majorHAnsi"/>
         </w:rPr>
-        <w:t xml:space="preserve">Geen link voor het vernietigen van een </w:t>
-      </w:r>
-      <w:proofErr w:type="spellStart"/>
-      <w:r>
-        <w:rPr>
-          <w:rFonts w:asciiTheme="majorHAnsi" w:hAnsiTheme="majorHAnsi"/>
-        </w:rPr>
-        <w:t>session</w:t>
-      </w:r>
-      <w:proofErr w:type="spellEnd"/>
-      <w:r>
-        <w:rPr>
-          <w:rFonts w:asciiTheme="majorHAnsi" w:hAnsiTheme="majorHAnsi"/>
-        </w:rPr>
-        <w:t xml:space="preserve"> aanwezig op de oplossingspagina.</w:t>
-      </w:r>
-    </w:p>
-    <w:p>
-      <w:pPr>
-        <w:rPr>
-          <w:rFonts w:asciiTheme="majorHAnsi" w:hAnsiTheme="majorHAnsi"/>
-        </w:rPr>
-      </w:pPr>
-      <w:proofErr w:type="spellStart"/>
-      <w:r>
-        <w:rPr>
-          <w:rFonts w:asciiTheme="majorHAnsi" w:hAnsiTheme="majorHAnsi"/>
-        </w:rPr>
-        <w:t>Refresh</w:t>
-      </w:r>
-      <w:proofErr w:type="spellEnd"/>
-      <w:r>
-        <w:rPr>
-          <w:rFonts w:asciiTheme="majorHAnsi" w:hAnsiTheme="majorHAnsi"/>
-        </w:rPr>
-        <w:t xml:space="preserve"> </w:t>
-      </w:r>
-      <w:r>
-        <w:rPr>
-          <w:rFonts w:asciiTheme="majorHAnsi" w:hAnsiTheme="majorHAnsi"/>
-        </w:rPr>
-        <w:t xml:space="preserve">met behouden van </w:t>
-      </w:r>
-      <w:proofErr w:type="spellStart"/>
-      <w:r>
-        <w:rPr>
-          <w:rFonts w:asciiTheme="majorHAnsi" w:hAnsiTheme="majorHAnsi"/>
-        </w:rPr>
-        <w:t>formdata</w:t>
-      </w:r>
-      <w:proofErr w:type="spellEnd"/>
-      <w:r>
-        <w:rPr>
-          <w:rFonts w:asciiTheme="majorHAnsi" w:hAnsiTheme="majorHAnsi"/>
-        </w:rPr>
-        <w:t xml:space="preserve"> </w:t>
+        <w:t>Geen link voor het vernietigen van een session aanwezig op de oplossingspagina.</w:t>
+      </w:r>
+    </w:p>
+    <w:p>
+      <w:pPr>
+        <w:rPr>
+          <w:rFonts w:asciiTheme="majorHAnsi" w:hAnsiTheme="majorHAnsi"/>
+        </w:rPr>
+      </w:pPr>
+      <w:r>
+        <w:rPr>
+          <w:rFonts w:asciiTheme="majorHAnsi" w:hAnsiTheme="majorHAnsi"/>
+        </w:rPr>
+        <w:t xml:space="preserve">Refresh </w:t>
+      </w:r>
+      <w:r>
+        <w:rPr>
+          <w:rFonts w:asciiTheme="majorHAnsi" w:hAnsiTheme="majorHAnsi"/>
+        </w:rPr>
+        <w:t xml:space="preserve">met behouden van formdata </w:t>
       </w:r>
       <w:r>
         <w:rPr>
@@ -184,181 +148,41 @@
           <w:rFonts w:asciiTheme="majorHAnsi" w:hAnsiTheme="majorHAnsi"/>
           <w:lang w:val="en-US"/>
         </w:rPr>
-        <w:t xml:space="preserve">- </w:t>
-      </w:r>
-      <w:proofErr w:type="spellStart"/>
-      <w:proofErr w:type="gramStart"/>
+        <w:t>- nadat instance werk aangemaakt:</w:t>
+      </w:r>
       <w:r>
         <w:rPr>
           <w:rFonts w:asciiTheme="majorHAnsi" w:hAnsiTheme="majorHAnsi"/>
           <w:lang w:val="en-US"/>
         </w:rPr>
-        <w:t>nadat</w:t>
-      </w:r>
-      <w:proofErr w:type="spellEnd"/>
-      <w:proofErr w:type="gramEnd"/>
-      <w:r>
-        <w:rPr>
-          <w:rFonts w:asciiTheme="majorHAnsi" w:hAnsiTheme="majorHAnsi"/>
-          <w:lang w:val="en-US"/>
-        </w:rPr>
-        <w:t xml:space="preserve"> instance </w:t>
-      </w:r>
-      <w:proofErr w:type="spellStart"/>
-      <w:r>
-        <w:rPr>
-          <w:rFonts w:asciiTheme="majorHAnsi" w:hAnsiTheme="majorHAnsi"/>
-          <w:lang w:val="en-US"/>
-        </w:rPr>
-        <w:t>werk</w:t>
-      </w:r>
-      <w:proofErr w:type="spellEnd"/>
-      <w:r>
-        <w:rPr>
-          <w:rFonts w:asciiTheme="majorHAnsi" w:hAnsiTheme="majorHAnsi"/>
-          <w:lang w:val="en-US"/>
-        </w:rPr>
-        <w:t xml:space="preserve"> </w:t>
-      </w:r>
-      <w:proofErr w:type="spellStart"/>
-      <w:r>
-        <w:rPr>
-          <w:rFonts w:asciiTheme="majorHAnsi" w:hAnsiTheme="majorHAnsi"/>
-          <w:lang w:val="en-US"/>
-        </w:rPr>
-        <w:t>aangemaakt</w:t>
-      </w:r>
-      <w:proofErr w:type="spellEnd"/>
-      <w:r>
-        <w:rPr>
-          <w:rFonts w:asciiTheme="majorHAnsi" w:hAnsiTheme="majorHAnsi"/>
-          <w:lang w:val="en-US"/>
-        </w:rPr>
-        <w:t>:</w:t>
-      </w:r>
-      <w:r>
-        <w:rPr>
-          <w:rFonts w:asciiTheme="majorHAnsi" w:hAnsiTheme="majorHAnsi"/>
-          <w:lang w:val="en-US"/>
-        </w:rPr>
-        <w:t xml:space="preserve">” </w:t>
-      </w:r>
-      <w:proofErr w:type="spellStart"/>
-      <w:r>
-        <w:rPr>
-          <w:rFonts w:asciiTheme="majorHAnsi" w:hAnsiTheme="majorHAnsi"/>
-          <w:lang w:val="en-US"/>
-        </w:rPr>
-        <w:t>moet</w:t>
-      </w:r>
-      <w:proofErr w:type="spellEnd"/>
-      <w:r>
-        <w:rPr>
-          <w:rFonts w:asciiTheme="majorHAnsi" w:hAnsiTheme="majorHAnsi"/>
-          <w:lang w:val="en-US"/>
-        </w:rPr>
-        <w:t xml:space="preserve"> “</w:t>
-      </w:r>
-      <w:proofErr w:type="spellStart"/>
-      <w:r>
-        <w:rPr>
-          <w:rFonts w:asciiTheme="majorHAnsi" w:hAnsiTheme="majorHAnsi"/>
-          <w:lang w:val="en-US"/>
-        </w:rPr>
-        <w:t>nadat</w:t>
-      </w:r>
-      <w:proofErr w:type="spellEnd"/>
-      <w:r>
-        <w:rPr>
-          <w:rFonts w:asciiTheme="majorHAnsi" w:hAnsiTheme="majorHAnsi"/>
-          <w:lang w:val="en-US"/>
-        </w:rPr>
-        <w:t xml:space="preserve"> instance </w:t>
-      </w:r>
-      <w:proofErr w:type="spellStart"/>
-      <w:r>
-        <w:rPr>
-          <w:rFonts w:asciiTheme="majorHAnsi" w:hAnsiTheme="majorHAnsi"/>
-          <w:lang w:val="en-US"/>
-        </w:rPr>
-        <w:t>werd</w:t>
-      </w:r>
-      <w:proofErr w:type="spellEnd"/>
-      <w:r>
-        <w:rPr>
-          <w:rFonts w:asciiTheme="majorHAnsi" w:hAnsiTheme="majorHAnsi"/>
-          <w:lang w:val="en-US"/>
-        </w:rPr>
-        <w:t xml:space="preserve"> </w:t>
-      </w:r>
-      <w:proofErr w:type="spellStart"/>
-      <w:r>
-        <w:rPr>
-          <w:rFonts w:asciiTheme="majorHAnsi" w:hAnsiTheme="majorHAnsi"/>
-          <w:lang w:val="en-US"/>
-        </w:rPr>
-        <w:t>aangemaakt</w:t>
-      </w:r>
-      <w:proofErr w:type="spellEnd"/>
-      <w:r>
-        <w:rPr>
-          <w:rFonts w:asciiTheme="majorHAnsi" w:hAnsiTheme="majorHAnsi"/>
-          <w:lang w:val="en-US"/>
-        </w:rPr>
-        <w:t xml:space="preserve">” </w:t>
-      </w:r>
-      <w:proofErr w:type="spellStart"/>
-      <w:r>
-        <w:rPr>
-          <w:rFonts w:asciiTheme="majorHAnsi" w:hAnsiTheme="majorHAnsi"/>
-          <w:lang w:val="en-US"/>
-        </w:rPr>
-        <w:t>zijn</w:t>
-      </w:r>
-      <w:proofErr w:type="spellEnd"/>
-      <w:r>
-        <w:rPr>
-          <w:rFonts w:asciiTheme="majorHAnsi" w:hAnsiTheme="majorHAnsi"/>
-          <w:lang w:val="en-US"/>
-        </w:rPr>
-        <w:t>.</w:t>
-      </w:r>
-    </w:p>
-    <w:p>
-      <w:pPr>
-        <w:rPr>
-          <w:rFonts w:asciiTheme="majorHAnsi" w:hAnsiTheme="majorHAnsi"/>
-          <w:b/>
-          <w:u w:val="single"/>
-        </w:rPr>
-      </w:pPr>
-    </w:p>
-    <w:p>
-      <w:pPr>
-        <w:rPr>
-          <w:rFonts w:asciiTheme="majorHAnsi" w:hAnsiTheme="majorHAnsi"/>
-          <w:b/>
-          <w:u w:val="single"/>
-        </w:rPr>
-      </w:pPr>
-      <w:r>
-        <w:rPr>
-          <w:rFonts w:asciiTheme="majorHAnsi" w:hAnsiTheme="majorHAnsi"/>
-          <w:b/>
-          <w:u w:val="single"/>
-        </w:rPr>
-        <w:t>Voorbeeld-classes-</w:t>
-      </w:r>
-      <w:proofErr w:type="spellStart"/>
-      <w:r>
-        <w:rPr>
-          <w:rFonts w:asciiTheme="majorHAnsi" w:hAnsiTheme="majorHAnsi"/>
-          <w:b/>
-          <w:u w:val="single"/>
-        </w:rPr>
-        <w:t>instance</w:t>
-      </w:r>
-      <w:proofErr w:type="spellEnd"/>
+        <w:t>” moet “nadat instance werd aangemaakt” zijn.</w:t>
+      </w:r>
+    </w:p>
+    <w:p>
+      <w:pPr>
+        <w:rPr>
+          <w:rFonts w:asciiTheme="majorHAnsi" w:hAnsiTheme="majorHAnsi"/>
+          <w:b/>
+          <w:u w:val="single"/>
+        </w:rPr>
+      </w:pPr>
+    </w:p>
+    <w:p>
+      <w:pPr>
+        <w:rPr>
+          <w:rFonts w:asciiTheme="majorHAnsi" w:hAnsiTheme="majorHAnsi"/>
+          <w:b/>
+          <w:u w:val="single"/>
+        </w:rPr>
+      </w:pPr>
+      <w:r>
+        <w:rPr>
+          <w:rFonts w:asciiTheme="majorHAnsi" w:hAnsiTheme="majorHAnsi"/>
+          <w:b/>
+          <w:u w:val="single"/>
+        </w:rPr>
+        <w:t>Voorbeeld-classes-instance</w:t>
+      </w:r>
     </w:p>
     <w:p>
       <w:pPr>
@@ -458,8 +282,314 @@
           <w:rFonts w:asciiTheme="majorHAnsi" w:hAnsiTheme="majorHAnsi"/>
         </w:rPr>
       </w:pPr>
+    </w:p>
+    <w:p>
+      <w:pPr>
+        <w:rPr>
+          <w:rFonts w:asciiTheme="majorHAnsi" w:hAnsiTheme="majorHAnsi"/>
+          <w:b/>
+          <w:u w:val="single"/>
+        </w:rPr>
+      </w:pPr>
+      <w:r>
+        <w:rPr>
+          <w:rFonts w:asciiTheme="majorHAnsi" w:hAnsiTheme="majorHAnsi"/>
+          <w:b/>
+          <w:bCs/>
+          <w:u w:val="single"/>
+          <w:lang w:val="en-US"/>
+        </w:rPr>
+        <w:t>voorbeeld-classes-construct-049</w:t>
+      </w:r>
+      <w:r>
+        <w:rPr>
+          <w:rFonts w:asciiTheme="majorHAnsi" w:hAnsiTheme="majorHAnsi"/>
+          <w:b/>
+          <w:bCs/>
+          <w:u w:val="single"/>
+          <w:lang w:val="en-US"/>
+        </w:rPr>
+        <w:t xml:space="preserve"> </w:t>
+      </w:r>
+      <w:r>
+        <w:rPr>
+          <w:rFonts w:asciiTheme="majorHAnsi" w:hAnsiTheme="majorHAnsi"/>
+          <w:b/>
+          <w:bCs/>
+          <w:u w:val="single"/>
+          <w:lang w:val="en-US"/>
+        </w:rPr>
+        <w:sym w:font="Wingdings" w:char="F0E0"/>
+      </w:r>
+      <w:r>
+        <w:rPr>
+          <w:rFonts w:asciiTheme="majorHAnsi" w:hAnsiTheme="majorHAnsi"/>
+          <w:b/>
+          <w:bCs/>
+          <w:u w:val="single"/>
+          <w:lang w:val="en-US"/>
+        </w:rPr>
+        <w:t xml:space="preserve"> </w:t>
+      </w:r>
+      <w:r>
+        <w:rPr>
+          <w:rFonts w:asciiTheme="majorHAnsi" w:hAnsiTheme="majorHAnsi"/>
+          <w:b/>
+          <w:u w:val="single"/>
+        </w:rPr>
+        <w:t>Voorbeeld-classes-construct.php</w:t>
+      </w:r>
+    </w:p>
+    <w:p>
+      <w:pPr>
+        <w:rPr>
+          <w:rFonts w:asciiTheme="majorHAnsi" w:hAnsiTheme="majorHAnsi"/>
+        </w:rPr>
+      </w:pPr>
+      <w:r>
+        <w:rPr>
+          <w:rFonts w:asciiTheme="majorHAnsi" w:hAnsiTheme="majorHAnsi"/>
+        </w:rPr>
+        <w:t>Lijn 5 en 6:</w:t>
+      </w:r>
+      <w:r>
+        <w:rPr>
+          <w:rFonts w:asciiTheme="majorHAnsi" w:hAnsiTheme="majorHAnsi"/>
+        </w:rPr>
+        <w:tab/>
+      </w:r>
+    </w:p>
+    <w:p>
+      <w:pPr>
+        <w:ind w:firstLine="708"/>
+        <w:rPr>
+          <w:rFonts w:asciiTheme="majorHAnsi" w:hAnsiTheme="majorHAnsi"/>
+        </w:rPr>
+      </w:pPr>
+      <w:r>
+        <w:rPr>
+          <w:rFonts w:asciiTheme="majorHAnsi" w:hAnsiTheme="majorHAnsi"/>
+        </w:rPr>
+        <w:t xml:space="preserve">// Maak instantie van de klasse </w:t>
+      </w:r>
+      <w:r>
+        <w:rPr>
+          <w:rFonts w:asciiTheme="majorHAnsi" w:hAnsiTheme="majorHAnsi"/>
+          <w:b/>
+        </w:rPr>
+        <w:t>Timestamp</w:t>
+      </w:r>
+      <w:r>
+        <w:rPr>
+          <w:rFonts w:asciiTheme="majorHAnsi" w:hAnsiTheme="majorHAnsi"/>
+          <w:b/>
+        </w:rPr>
+        <w:t xml:space="preserve"> </w:t>
+      </w:r>
+      <w:r>
+        <w:rPr>
+          <w:rFonts w:asciiTheme="majorHAnsi" w:hAnsiTheme="majorHAnsi"/>
+          <w:b/>
+        </w:rPr>
+        <w:sym w:font="Wingdings" w:char="F0E0"/>
+      </w:r>
+      <w:r>
+        <w:rPr>
+          <w:rFonts w:asciiTheme="majorHAnsi" w:hAnsiTheme="majorHAnsi"/>
+          <w:b/>
+        </w:rPr>
+        <w:t xml:space="preserve"> Finn, ipv Timestamp</w:t>
+      </w:r>
+    </w:p>
+    <w:p>
+      <w:pPr>
+        <w:rPr>
+          <w:rFonts w:asciiTheme="majorHAnsi" w:hAnsiTheme="majorHAnsi"/>
+        </w:rPr>
+      </w:pPr>
+      <w:r>
+        <w:rPr>
+          <w:rFonts w:asciiTheme="majorHAnsi" w:hAnsiTheme="majorHAnsi"/>
+        </w:rPr>
+        <w:tab/>
+        <w:t>$finn = new Finn();</w:t>
+      </w:r>
+    </w:p>
+    <w:p>
+      <w:pPr>
+        <w:rPr>
+          <w:rFonts w:asciiTheme="majorHAnsi" w:hAnsiTheme="majorHAnsi"/>
+        </w:rPr>
+      </w:pPr>
+    </w:p>
+    <w:p>
+      <w:pPr>
+        <w:rPr>
+          <w:rFonts w:asciiTheme="majorHAnsi" w:hAnsiTheme="majorHAnsi"/>
+          <w:b/>
+          <w:u w:val="single"/>
+          <w:lang w:val="en-US"/>
+        </w:rPr>
+      </w:pPr>
+      <w:r>
+        <w:rPr>
+          <w:rFonts w:asciiTheme="majorHAnsi" w:hAnsiTheme="majorHAnsi"/>
+          <w:b/>
+          <w:u w:val="single"/>
+        </w:rPr>
+        <w:t>Oplossing-opdracht</w:t>
+      </w:r>
+      <w:r>
+        <w:rPr>
+          <w:rFonts w:asciiTheme="majorHAnsi" w:hAnsiTheme="majorHAnsi"/>
+          <w:b/>
+          <w:u w:val="single"/>
+          <w:lang w:val="en-US"/>
+        </w:rPr>
+        <w:t>-classes-begin-41 van docent</w:t>
+      </w:r>
+    </w:p>
+    <w:p>
+      <w:pPr>
+        <w:rPr>
+          <w:rFonts w:asciiTheme="majorHAnsi" w:hAnsiTheme="majorHAnsi"/>
+          <w:lang w:val="en-US"/>
+        </w:rPr>
+      </w:pPr>
+      <w:r>
+        <w:rPr>
+          <w:rFonts w:asciiTheme="majorHAnsi" w:hAnsiTheme="majorHAnsi"/>
+          <w:lang w:val="en-US"/>
+        </w:rPr>
+        <w:t>In de opgave staat bij constructor:</w:t>
+      </w:r>
+    </w:p>
+    <w:p>
+      <w:pPr>
+        <w:rPr>
+          <w:rFonts w:asciiTheme="majorHAnsi" w:hAnsiTheme="majorHAnsi"/>
+        </w:rPr>
+      </w:pPr>
+      <w:r>
+        <w:rPr>
+          <w:rFonts w:asciiTheme="majorHAnsi" w:hAnsiTheme="majorHAnsi"/>
+          <w:noProof/>
+          <w:lang w:val="en-US"/>
+        </w:rPr>
+        <w:drawing>
+          <wp:inline distT="0" distB="0" distL="0" distR="0" wp14:anchorId="7120B498" wp14:editId="33564E6B">
+            <wp:extent cx="4305300" cy="393700"/>
+            <wp:effectExtent l="0" t="0" r="12700" b="12700"/>
+            <wp:docPr id="2" name="Afbeelding 2" descr="Macintosh HD:Users:GieleCools:Desktop:Schermafbeelding 2014-11-13 om 18.52.05.png"/>
+            <wp:cNvGraphicFramePr>
+              <a:graphicFrameLocks xmlns:a="http://schemas.openxmlformats.org/drawingml/2006/main" noChangeAspect="1"/>
+            </wp:cNvGraphicFramePr>
+            <a:graphic xmlns:a="http://schemas.openxmlformats.org/drawingml/2006/main">
+              <a:graphicData uri="http://schemas.openxmlformats.org/drawingml/2006/picture">
+                <pic:pic xmlns:pic="http://schemas.openxmlformats.org/drawingml/2006/picture">
+                  <pic:nvPicPr>
+                    <pic:cNvPr id="0" name="Picture 1" descr="Macintosh HD:Users:GieleCools:Desktop:Schermafbeelding 2014-11-13 om 18.52.05.png"/>
+                    <pic:cNvPicPr>
+                      <a:picLocks noChangeAspect="1" noChangeArrowheads="1"/>
+                    </pic:cNvPicPr>
+                  </pic:nvPicPr>
+                  <pic:blipFill>
+                    <a:blip r:embed="rId6">
+                      <a:extLst>
+                        <a:ext uri="{28A0092B-C50C-407E-A947-70E740481C1C}">
+                          <a14:useLocalDpi xmlns:a14="http://schemas.microsoft.com/office/drawing/2010/main" val="0"/>
+                        </a:ext>
+                      </a:extLst>
+                    </a:blip>
+                    <a:srcRect/>
+                    <a:stretch>
+                      <a:fillRect/>
+                    </a:stretch>
+                  </pic:blipFill>
+                  <pic:spPr bwMode="auto">
+                    <a:xfrm>
+                      <a:off x="0" y="0"/>
+                      <a:ext cx="4305300" cy="393700"/>
+                    </a:xfrm>
+                    <a:prstGeom prst="rect">
+                      <a:avLst/>
+                    </a:prstGeom>
+                    <a:noFill/>
+                    <a:ln>
+                      <a:noFill/>
+                    </a:ln>
+                  </pic:spPr>
+                </pic:pic>
+              </a:graphicData>
+            </a:graphic>
+          </wp:inline>
+        </w:drawing>
+      </w:r>
+    </w:p>
+    <w:p>
+      <w:pPr>
+        <w:rPr>
+          <w:rFonts w:asciiTheme="majorHAnsi" w:hAnsiTheme="majorHAnsi"/>
+        </w:rPr>
+      </w:pPr>
+      <w:r>
+        <w:rPr>
+          <w:rFonts w:asciiTheme="majorHAnsi" w:hAnsiTheme="majorHAnsi"/>
+        </w:rPr>
+        <w:t xml:space="preserve">Maar bij de oplossing is </w:t>
+      </w:r>
+      <w:r>
+        <w:rPr>
+          <w:rFonts w:asciiTheme="majorHAnsi" w:hAnsiTheme="majorHAnsi"/>
+        </w:rPr>
+        <w:t>$</w:t>
+      </w:r>
+      <w:r>
+        <w:rPr>
+          <w:rFonts w:asciiTheme="majorHAnsi" w:hAnsiTheme="majorHAnsi"/>
+        </w:rPr>
+        <w:t>hundred gelijk aan</w:t>
+      </w:r>
+      <w:r>
+        <w:rPr>
+          <w:rFonts w:asciiTheme="majorHAnsi" w:hAnsiTheme="majorHAnsi"/>
+        </w:rPr>
+        <w:t xml:space="preserve"> </w:t>
+      </w:r>
+      <w:r>
+        <w:rPr>
+          <w:rFonts w:asciiTheme="majorHAnsi" w:hAnsiTheme="majorHAnsi"/>
+        </w:rPr>
+        <w:t>$</w:t>
+      </w:r>
+      <w:r>
+        <w:rPr>
+          <w:rFonts w:asciiTheme="majorHAnsi" w:hAnsiTheme="majorHAnsi"/>
+        </w:rPr>
+        <w:t>relative * 100</w:t>
+      </w:r>
+      <w:r>
+        <w:rPr>
+          <w:rFonts w:asciiTheme="majorHAnsi" w:hAnsiTheme="majorHAnsi"/>
+        </w:rPr>
+        <w:t xml:space="preserve"> .</w:t>
+      </w:r>
       <w:bookmarkStart w:id="0" w:name="_GoBack"/>
       <w:bookmarkEnd w:id="0"/>
+    </w:p>
+    <w:p>
+      <w:pPr>
+        <w:rPr>
+          <w:rFonts w:asciiTheme="majorHAnsi" w:hAnsiTheme="majorHAnsi"/>
+        </w:rPr>
+      </w:pPr>
+    </w:p>
+    <w:p>
+      <w:pPr>
+        <w:rPr>
+          <w:rFonts w:asciiTheme="majorHAnsi" w:hAnsiTheme="majorHAnsi"/>
+        </w:rPr>
+      </w:pPr>
     </w:p>
     <w:sectPr>
       <w:pgSz w:w="11900" w:h="16840"/>
@@ -633,7 +763,6 @@
   <w:style w:type="character" w:default="1" w:styleId="Standaardalinea-lettertype">
     <w:name w:val="Default Paragraph Font"/>
     <w:uiPriority w:val="1"/>
-    <w:semiHidden/>
     <w:unhideWhenUsed/>
   </w:style>
   <w:style w:type="table" w:default="1" w:styleId="Standaardtabel">
@@ -850,7 +979,6 @@
   <w:style w:type="character" w:default="1" w:styleId="Standaardalinea-lettertype">
     <w:name w:val="Default Paragraph Font"/>
     <w:uiPriority w:val="1"/>
-    <w:semiHidden/>
     <w:unhideWhenUsed/>
   </w:style>
   <w:style w:type="table" w:default="1" w:styleId="Standaardtabel">

</xml_diff>

<commit_message>
Document met fouten verbeterd
</commit_message>
<xml_diff>
--- a/Fouten in cursus Uitdieping.docx
+++ b/Fouten in cursus Uitdieping.docx
@@ -77,40 +77,31 @@
         <w:rPr>
           <w:rFonts w:asciiTheme="majorHAnsi" w:hAnsiTheme="majorHAnsi"/>
         </w:rPr>
-        <w:t>Geen link voor het vernietigen van een session aanwezig op de oplossingspagina.</w:t>
-      </w:r>
-    </w:p>
-    <w:p>
-      <w:pPr>
-        <w:rPr>
-          <w:rFonts w:asciiTheme="majorHAnsi" w:hAnsiTheme="majorHAnsi"/>
-        </w:rPr>
-      </w:pPr>
-      <w:r>
-        <w:rPr>
-          <w:rFonts w:asciiTheme="majorHAnsi" w:hAnsiTheme="majorHAnsi"/>
-        </w:rPr>
-        <w:t xml:space="preserve">Refresh </w:t>
-      </w:r>
-      <w:r>
-        <w:rPr>
-          <w:rFonts w:asciiTheme="majorHAnsi" w:hAnsiTheme="majorHAnsi"/>
-        </w:rPr>
-        <w:t xml:space="preserve">met behouden van formdata </w:t>
-      </w:r>
-      <w:r>
-        <w:rPr>
-          <w:rFonts w:asciiTheme="majorHAnsi" w:hAnsiTheme="majorHAnsi"/>
-        </w:rPr>
-        <w:t>werkt niet.</w:t>
-      </w:r>
-    </w:p>
-    <w:p>
-      <w:pPr>
-        <w:rPr>
-          <w:rFonts w:asciiTheme="majorHAnsi" w:hAnsiTheme="majorHAnsi"/>
-        </w:rPr>
-      </w:pPr>
+        <w:t xml:space="preserve">Geen link voor het vernietigen van een </w:t>
+      </w:r>
+      <w:proofErr w:type="spellStart"/>
+      <w:r>
+        <w:rPr>
+          <w:rFonts w:asciiTheme="majorHAnsi" w:hAnsiTheme="majorHAnsi"/>
+        </w:rPr>
+        <w:t>session</w:t>
+      </w:r>
+      <w:proofErr w:type="spellEnd"/>
+      <w:r>
+        <w:rPr>
+          <w:rFonts w:asciiTheme="majorHAnsi" w:hAnsiTheme="majorHAnsi"/>
+        </w:rPr>
+        <w:t xml:space="preserve"> aanwezig op de oplossingspagina.</w:t>
+      </w:r>
+    </w:p>
+    <w:p>
+      <w:pPr>
+        <w:rPr>
+          <w:rFonts w:asciiTheme="majorHAnsi" w:hAnsiTheme="majorHAnsi"/>
+        </w:rPr>
+      </w:pPr>
+      <w:bookmarkStart w:id="0" w:name="_GoBack"/>
+      <w:bookmarkEnd w:id="0"/>
     </w:p>
     <w:p>
       <w:pPr>
@@ -148,41 +139,181 @@
           <w:rFonts w:asciiTheme="majorHAnsi" w:hAnsiTheme="majorHAnsi"/>
           <w:lang w:val="en-US"/>
         </w:rPr>
-        <w:t>- nadat instance werk aangemaakt:</w:t>
-      </w:r>
-      <w:r>
-        <w:rPr>
-          <w:rFonts w:asciiTheme="majorHAnsi" w:hAnsiTheme="majorHAnsi"/>
-          <w:lang w:val="en-US"/>
-        </w:rPr>
-        <w:t>” moet “nadat instance werd aangemaakt” zijn.</w:t>
-      </w:r>
-    </w:p>
-    <w:p>
-      <w:pPr>
-        <w:rPr>
-          <w:rFonts w:asciiTheme="majorHAnsi" w:hAnsiTheme="majorHAnsi"/>
-          <w:b/>
-          <w:u w:val="single"/>
-        </w:rPr>
-      </w:pPr>
-    </w:p>
-    <w:p>
-      <w:pPr>
-        <w:rPr>
-          <w:rFonts w:asciiTheme="majorHAnsi" w:hAnsiTheme="majorHAnsi"/>
-          <w:b/>
-          <w:u w:val="single"/>
-        </w:rPr>
-      </w:pPr>
-      <w:r>
-        <w:rPr>
-          <w:rFonts w:asciiTheme="majorHAnsi" w:hAnsiTheme="majorHAnsi"/>
-          <w:b/>
-          <w:u w:val="single"/>
-        </w:rPr>
-        <w:t>Voorbeeld-classes-instance</w:t>
-      </w:r>
+        <w:t xml:space="preserve">- </w:t>
+      </w:r>
+      <w:proofErr w:type="spellStart"/>
+      <w:proofErr w:type="gramStart"/>
+      <w:r>
+        <w:rPr>
+          <w:rFonts w:asciiTheme="majorHAnsi" w:hAnsiTheme="majorHAnsi"/>
+          <w:lang w:val="en-US"/>
+        </w:rPr>
+        <w:t>nadat</w:t>
+      </w:r>
+      <w:proofErr w:type="spellEnd"/>
+      <w:proofErr w:type="gramEnd"/>
+      <w:r>
+        <w:rPr>
+          <w:rFonts w:asciiTheme="majorHAnsi" w:hAnsiTheme="majorHAnsi"/>
+          <w:lang w:val="en-US"/>
+        </w:rPr>
+        <w:t xml:space="preserve"> instance </w:t>
+      </w:r>
+      <w:proofErr w:type="spellStart"/>
+      <w:r>
+        <w:rPr>
+          <w:rFonts w:asciiTheme="majorHAnsi" w:hAnsiTheme="majorHAnsi"/>
+          <w:lang w:val="en-US"/>
+        </w:rPr>
+        <w:t>werk</w:t>
+      </w:r>
+      <w:proofErr w:type="spellEnd"/>
+      <w:r>
+        <w:rPr>
+          <w:rFonts w:asciiTheme="majorHAnsi" w:hAnsiTheme="majorHAnsi"/>
+          <w:lang w:val="en-US"/>
+        </w:rPr>
+        <w:t xml:space="preserve"> </w:t>
+      </w:r>
+      <w:proofErr w:type="spellStart"/>
+      <w:r>
+        <w:rPr>
+          <w:rFonts w:asciiTheme="majorHAnsi" w:hAnsiTheme="majorHAnsi"/>
+          <w:lang w:val="en-US"/>
+        </w:rPr>
+        <w:t>aangemaakt</w:t>
+      </w:r>
+      <w:proofErr w:type="spellEnd"/>
+      <w:r>
+        <w:rPr>
+          <w:rFonts w:asciiTheme="majorHAnsi" w:hAnsiTheme="majorHAnsi"/>
+          <w:lang w:val="en-US"/>
+        </w:rPr>
+        <w:t>:</w:t>
+      </w:r>
+      <w:r>
+        <w:rPr>
+          <w:rFonts w:asciiTheme="majorHAnsi" w:hAnsiTheme="majorHAnsi"/>
+          <w:lang w:val="en-US"/>
+        </w:rPr>
+        <w:t xml:space="preserve">” </w:t>
+      </w:r>
+      <w:proofErr w:type="spellStart"/>
+      <w:r>
+        <w:rPr>
+          <w:rFonts w:asciiTheme="majorHAnsi" w:hAnsiTheme="majorHAnsi"/>
+          <w:lang w:val="en-US"/>
+        </w:rPr>
+        <w:t>moet</w:t>
+      </w:r>
+      <w:proofErr w:type="spellEnd"/>
+      <w:r>
+        <w:rPr>
+          <w:rFonts w:asciiTheme="majorHAnsi" w:hAnsiTheme="majorHAnsi"/>
+          <w:lang w:val="en-US"/>
+        </w:rPr>
+        <w:t xml:space="preserve"> “</w:t>
+      </w:r>
+      <w:proofErr w:type="spellStart"/>
+      <w:r>
+        <w:rPr>
+          <w:rFonts w:asciiTheme="majorHAnsi" w:hAnsiTheme="majorHAnsi"/>
+          <w:lang w:val="en-US"/>
+        </w:rPr>
+        <w:t>nadat</w:t>
+      </w:r>
+      <w:proofErr w:type="spellEnd"/>
+      <w:r>
+        <w:rPr>
+          <w:rFonts w:asciiTheme="majorHAnsi" w:hAnsiTheme="majorHAnsi"/>
+          <w:lang w:val="en-US"/>
+        </w:rPr>
+        <w:t xml:space="preserve"> instance </w:t>
+      </w:r>
+      <w:proofErr w:type="spellStart"/>
+      <w:r>
+        <w:rPr>
+          <w:rFonts w:asciiTheme="majorHAnsi" w:hAnsiTheme="majorHAnsi"/>
+          <w:lang w:val="en-US"/>
+        </w:rPr>
+        <w:t>werd</w:t>
+      </w:r>
+      <w:proofErr w:type="spellEnd"/>
+      <w:r>
+        <w:rPr>
+          <w:rFonts w:asciiTheme="majorHAnsi" w:hAnsiTheme="majorHAnsi"/>
+          <w:lang w:val="en-US"/>
+        </w:rPr>
+        <w:t xml:space="preserve"> </w:t>
+      </w:r>
+      <w:proofErr w:type="spellStart"/>
+      <w:r>
+        <w:rPr>
+          <w:rFonts w:asciiTheme="majorHAnsi" w:hAnsiTheme="majorHAnsi"/>
+          <w:lang w:val="en-US"/>
+        </w:rPr>
+        <w:t>aangemaakt</w:t>
+      </w:r>
+      <w:proofErr w:type="spellEnd"/>
+      <w:r>
+        <w:rPr>
+          <w:rFonts w:asciiTheme="majorHAnsi" w:hAnsiTheme="majorHAnsi"/>
+          <w:lang w:val="en-US"/>
+        </w:rPr>
+        <w:t xml:space="preserve">” </w:t>
+      </w:r>
+      <w:proofErr w:type="spellStart"/>
+      <w:r>
+        <w:rPr>
+          <w:rFonts w:asciiTheme="majorHAnsi" w:hAnsiTheme="majorHAnsi"/>
+          <w:lang w:val="en-US"/>
+        </w:rPr>
+        <w:t>zijn</w:t>
+      </w:r>
+      <w:proofErr w:type="spellEnd"/>
+      <w:r>
+        <w:rPr>
+          <w:rFonts w:asciiTheme="majorHAnsi" w:hAnsiTheme="majorHAnsi"/>
+          <w:lang w:val="en-US"/>
+        </w:rPr>
+        <w:t>.</w:t>
+      </w:r>
+    </w:p>
+    <w:p>
+      <w:pPr>
+        <w:rPr>
+          <w:rFonts w:asciiTheme="majorHAnsi" w:hAnsiTheme="majorHAnsi"/>
+          <w:b/>
+          <w:u w:val="single"/>
+        </w:rPr>
+      </w:pPr>
+    </w:p>
+    <w:p>
+      <w:pPr>
+        <w:rPr>
+          <w:rFonts w:asciiTheme="majorHAnsi" w:hAnsiTheme="majorHAnsi"/>
+          <w:b/>
+          <w:u w:val="single"/>
+        </w:rPr>
+      </w:pPr>
+      <w:r>
+        <w:rPr>
+          <w:rFonts w:asciiTheme="majorHAnsi" w:hAnsiTheme="majorHAnsi"/>
+          <w:b/>
+          <w:u w:val="single"/>
+        </w:rPr>
+        <w:t>Voorbeeld-classes-</w:t>
+      </w:r>
+      <w:proofErr w:type="spellStart"/>
+      <w:r>
+        <w:rPr>
+          <w:rFonts w:asciiTheme="majorHAnsi" w:hAnsiTheme="majorHAnsi"/>
+          <w:b/>
+          <w:u w:val="single"/>
+        </w:rPr>
+        <w:t>instance</w:t>
+      </w:r>
+      <w:proofErr w:type="spellEnd"/>
     </w:p>
     <w:p>
       <w:pPr>
@@ -291,6 +422,7 @@
           <w:u w:val="single"/>
         </w:rPr>
       </w:pPr>
+      <w:proofErr w:type="gramStart"/>
       <w:r>
         <w:rPr>
           <w:rFonts w:asciiTheme="majorHAnsi" w:hAnsiTheme="majorHAnsi"/>
@@ -299,8 +431,9 @@
           <w:u w:val="single"/>
           <w:lang w:val="en-US"/>
         </w:rPr>
-        <w:t>voorbeeld-classes-construct-049</w:t>
-      </w:r>
+        <w:t>voorbeeld</w:t>
+      </w:r>
+      <w:proofErr w:type="gramEnd"/>
       <w:r>
         <w:rPr>
           <w:rFonts w:asciiTheme="majorHAnsi" w:hAnsiTheme="majorHAnsi"/>
@@ -309,6 +442,16 @@
           <w:u w:val="single"/>
           <w:lang w:val="en-US"/>
         </w:rPr>
+        <w:t>-classes-construct-049</w:t>
+      </w:r>
+      <w:r>
+        <w:rPr>
+          <w:rFonts w:asciiTheme="majorHAnsi" w:hAnsiTheme="majorHAnsi"/>
+          <w:b/>
+          <w:bCs/>
+          <w:u w:val="single"/>
+          <w:lang w:val="en-US"/>
+        </w:rPr>
         <w:t xml:space="preserve"> </w:t>
       </w:r>
       <w:r>
@@ -337,8 +480,18 @@
           <w:b/>
           <w:u w:val="single"/>
         </w:rPr>
-        <w:t>Voorbeeld-classes-construct.php</w:t>
-      </w:r>
+        <w:t>Voorbeeld-classes-</w:t>
+      </w:r>
+      <w:proofErr w:type="spellStart"/>
+      <w:r>
+        <w:rPr>
+          <w:rFonts w:asciiTheme="majorHAnsi" w:hAnsiTheme="majorHAnsi"/>
+          <w:b/>
+          <w:u w:val="single"/>
+        </w:rPr>
+        <w:t>construct.php</w:t>
+      </w:r>
+      <w:proofErr w:type="spellEnd"/>
     </w:p>
     <w:p>
       <w:pPr>
@@ -398,7 +551,23 @@
           <w:rFonts w:asciiTheme="majorHAnsi" w:hAnsiTheme="majorHAnsi"/>
           <w:b/>
         </w:rPr>
-        <w:t xml:space="preserve"> Finn, ipv Timestamp</w:t>
+        <w:t xml:space="preserve"> Finn, </w:t>
+      </w:r>
+      <w:proofErr w:type="spellStart"/>
+      <w:r>
+        <w:rPr>
+          <w:rFonts w:asciiTheme="majorHAnsi" w:hAnsiTheme="majorHAnsi"/>
+          <w:b/>
+        </w:rPr>
+        <w:t>ipv</w:t>
+      </w:r>
+      <w:proofErr w:type="spellEnd"/>
+      <w:r>
+        <w:rPr>
+          <w:rFonts w:asciiTheme="majorHAnsi" w:hAnsiTheme="majorHAnsi"/>
+          <w:b/>
+        </w:rPr>
+        <w:t xml:space="preserve"> Timestamp</w:t>
       </w:r>
     </w:p>
     <w:p>
@@ -412,7 +581,21 @@
           <w:rFonts w:asciiTheme="majorHAnsi" w:hAnsiTheme="majorHAnsi"/>
         </w:rPr>
         <w:tab/>
-        <w:t>$finn = new Finn();</w:t>
+        <w:t>$</w:t>
+      </w:r>
+      <w:proofErr w:type="spellStart"/>
+      <w:r>
+        <w:rPr>
+          <w:rFonts w:asciiTheme="majorHAnsi" w:hAnsiTheme="majorHAnsi"/>
+        </w:rPr>
+        <w:t>finn</w:t>
+      </w:r>
+      <w:proofErr w:type="spellEnd"/>
+      <w:r>
+        <w:rPr>
+          <w:rFonts w:asciiTheme="majorHAnsi" w:hAnsiTheme="majorHAnsi"/>
+        </w:rPr>
+        <w:t xml:space="preserve"> = new Finn();</w:t>
       </w:r>
     </w:p>
     <w:p>
@@ -461,7 +644,55 @@
           <w:rFonts w:asciiTheme="majorHAnsi" w:hAnsiTheme="majorHAnsi"/>
           <w:lang w:val="en-US"/>
         </w:rPr>
-        <w:t>In de opgave staat bij constructor:</w:t>
+        <w:t xml:space="preserve">In de </w:t>
+      </w:r>
+      <w:proofErr w:type="spellStart"/>
+      <w:r>
+        <w:rPr>
+          <w:rFonts w:asciiTheme="majorHAnsi" w:hAnsiTheme="majorHAnsi"/>
+          <w:lang w:val="en-US"/>
+        </w:rPr>
+        <w:t>opgave</w:t>
+      </w:r>
+      <w:proofErr w:type="spellEnd"/>
+      <w:r>
+        <w:rPr>
+          <w:rFonts w:asciiTheme="majorHAnsi" w:hAnsiTheme="majorHAnsi"/>
+          <w:lang w:val="en-US"/>
+        </w:rPr>
+        <w:t xml:space="preserve"> </w:t>
+      </w:r>
+      <w:proofErr w:type="spellStart"/>
+      <w:r>
+        <w:rPr>
+          <w:rFonts w:asciiTheme="majorHAnsi" w:hAnsiTheme="majorHAnsi"/>
+          <w:lang w:val="en-US"/>
+        </w:rPr>
+        <w:t>staat</w:t>
+      </w:r>
+      <w:proofErr w:type="spellEnd"/>
+      <w:r>
+        <w:rPr>
+          <w:rFonts w:asciiTheme="majorHAnsi" w:hAnsiTheme="majorHAnsi"/>
+          <w:lang w:val="en-US"/>
+        </w:rPr>
+        <w:t xml:space="preserve"> </w:t>
+      </w:r>
+      <w:proofErr w:type="spellStart"/>
+      <w:r>
+        <w:rPr>
+          <w:rFonts w:asciiTheme="majorHAnsi" w:hAnsiTheme="majorHAnsi"/>
+          <w:lang w:val="en-US"/>
+        </w:rPr>
+        <w:t>bij</w:t>
+      </w:r>
+      <w:proofErr w:type="spellEnd"/>
+      <w:r>
+        <w:rPr>
+          <w:rFonts w:asciiTheme="majorHAnsi" w:hAnsiTheme="majorHAnsi"/>
+          <w:lang w:val="en-US"/>
+        </w:rPr>
+        <w:t xml:space="preserve"> constructor:</w:t>
       </w:r>
     </w:p>
     <w:p>
@@ -544,11 +775,19 @@
         </w:rPr>
         <w:t>$</w:t>
       </w:r>
-      <w:r>
-        <w:rPr>
-          <w:rFonts w:asciiTheme="majorHAnsi" w:hAnsiTheme="majorHAnsi"/>
-        </w:rPr>
-        <w:t>hundred gelijk aan</w:t>
+      <w:proofErr w:type="spellStart"/>
+      <w:r>
+        <w:rPr>
+          <w:rFonts w:asciiTheme="majorHAnsi" w:hAnsiTheme="majorHAnsi"/>
+        </w:rPr>
+        <w:t>hundred</w:t>
+      </w:r>
+      <w:proofErr w:type="spellEnd"/>
+      <w:r>
+        <w:rPr>
+          <w:rFonts w:asciiTheme="majorHAnsi" w:hAnsiTheme="majorHAnsi"/>
+        </w:rPr>
+        <w:t xml:space="preserve"> gelijk aan</w:t>
       </w:r>
       <w:r>
         <w:rPr>
@@ -562,11 +801,19 @@
         </w:rPr>
         <w:t>$</w:t>
       </w:r>
-      <w:r>
-        <w:rPr>
-          <w:rFonts w:asciiTheme="majorHAnsi" w:hAnsiTheme="majorHAnsi"/>
-        </w:rPr>
-        <w:t>relative * 100</w:t>
+      <w:proofErr w:type="spellStart"/>
+      <w:r>
+        <w:rPr>
+          <w:rFonts w:asciiTheme="majorHAnsi" w:hAnsiTheme="majorHAnsi"/>
+        </w:rPr>
+        <w:t>relative</w:t>
+      </w:r>
+      <w:proofErr w:type="spellEnd"/>
+      <w:r>
+        <w:rPr>
+          <w:rFonts w:asciiTheme="majorHAnsi" w:hAnsiTheme="majorHAnsi"/>
+        </w:rPr>
+        <w:t xml:space="preserve"> * 100</w:t>
       </w:r>
       <w:r>
         <w:rPr>
@@ -574,22 +821,160 @@
         </w:rPr>
         <w:t xml:space="preserve"> .</w:t>
       </w:r>
-      <w:bookmarkStart w:id="0" w:name="_GoBack"/>
-      <w:bookmarkEnd w:id="0"/>
-    </w:p>
-    <w:p>
-      <w:pPr>
-        <w:rPr>
-          <w:rFonts w:asciiTheme="majorHAnsi" w:hAnsiTheme="majorHAnsi"/>
-        </w:rPr>
-      </w:pPr>
-    </w:p>
-    <w:p>
-      <w:pPr>
-        <w:rPr>
-          <w:rFonts w:asciiTheme="majorHAnsi" w:hAnsiTheme="majorHAnsi"/>
-        </w:rPr>
-      </w:pPr>
+    </w:p>
+    <w:p>
+      <w:pPr>
+        <w:rPr>
+          <w:rFonts w:asciiTheme="majorHAnsi" w:hAnsiTheme="majorHAnsi"/>
+        </w:rPr>
+      </w:pPr>
+      <w:r>
+        <w:rPr>
+          <w:rFonts w:asciiTheme="majorHAnsi" w:hAnsiTheme="majorHAnsi"/>
+        </w:rPr>
+        <w:br w:type="page"/>
+      </w:r>
+    </w:p>
+    <w:p>
+      <w:pPr>
+        <w:rPr>
+          <w:rFonts w:asciiTheme="majorHAnsi" w:hAnsiTheme="majorHAnsi"/>
+          <w:b/>
+          <w:u w:val="single"/>
+        </w:rPr>
+      </w:pPr>
+      <w:r>
+        <w:rPr>
+          <w:rFonts w:asciiTheme="majorHAnsi" w:hAnsiTheme="majorHAnsi"/>
+          <w:b/>
+          <w:u w:val="single"/>
+        </w:rPr>
+        <w:lastRenderedPageBreak/>
+        <w:t>Opdracht-classes-extends-40</w:t>
+      </w:r>
+      <w:r>
+        <w:rPr>
+          <w:rFonts w:asciiTheme="majorHAnsi" w:hAnsiTheme="majorHAnsi"/>
+          <w:b/>
+          <w:u w:val="single"/>
+        </w:rPr>
+        <w:t xml:space="preserve"> </w:t>
+      </w:r>
+    </w:p>
+    <w:p>
+      <w:pPr>
+        <w:rPr>
+          <w:rFonts w:asciiTheme="majorHAnsi" w:hAnsiTheme="majorHAnsi"/>
+        </w:rPr>
+      </w:pPr>
+      <w:r>
+        <w:rPr>
+          <w:rFonts w:asciiTheme="majorHAnsi" w:hAnsiTheme="majorHAnsi"/>
+        </w:rPr>
+        <w:t xml:space="preserve">Bij </w:t>
+      </w:r>
+      <w:proofErr w:type="spellStart"/>
+      <w:r>
+        <w:rPr>
+          <w:rFonts w:asciiTheme="majorHAnsi" w:hAnsiTheme="majorHAnsi"/>
+        </w:rPr>
+        <w:t>changeHealth</w:t>
+      </w:r>
+      <w:proofErr w:type="spellEnd"/>
+      <w:r>
+        <w:rPr>
+          <w:rFonts w:asciiTheme="majorHAnsi" w:hAnsiTheme="majorHAnsi"/>
+        </w:rPr>
+        <w:t xml:space="preserve"> </w:t>
+      </w:r>
+      <w:r>
+        <w:rPr>
+          <w:rFonts w:asciiTheme="majorHAnsi" w:hAnsiTheme="majorHAnsi"/>
+        </w:rPr>
+        <w:sym w:font="Wingdings" w:char="F0E0"/>
+      </w:r>
+      <w:r>
+        <w:rPr>
+          <w:rFonts w:asciiTheme="majorHAnsi" w:hAnsiTheme="majorHAnsi"/>
+        </w:rPr>
+        <w:t xml:space="preserve"> $</w:t>
+      </w:r>
+      <w:proofErr w:type="spellStart"/>
+      <w:r>
+        <w:rPr>
+          <w:rFonts w:asciiTheme="majorHAnsi" w:hAnsiTheme="majorHAnsi"/>
+        </w:rPr>
+        <w:t>healthPoints</w:t>
+      </w:r>
+      <w:proofErr w:type="spellEnd"/>
+      <w:r>
+        <w:rPr>
+          <w:rFonts w:asciiTheme="majorHAnsi" w:hAnsiTheme="majorHAnsi"/>
+        </w:rPr>
+        <w:t xml:space="preserve"> variabele moet $health zijn</w:t>
+      </w:r>
+    </w:p>
+    <w:p>
+      <w:pPr>
+        <w:rPr>
+          <w:rFonts w:asciiTheme="majorHAnsi" w:hAnsiTheme="majorHAnsi"/>
+        </w:rPr>
+      </w:pPr>
+      <w:r>
+        <w:rPr>
+          <w:rFonts w:asciiTheme="majorHAnsi" w:hAnsiTheme="majorHAnsi"/>
+          <w:noProof/>
+          <w:lang w:val="en-US"/>
+        </w:rPr>
+        <w:drawing>
+          <wp:inline distT="0" distB="0" distL="0" distR="0" wp14:anchorId="4DAE8B2A" wp14:editId="242D2B10">
+            <wp:extent cx="5740400" cy="3581400"/>
+            <wp:effectExtent l="0" t="0" r="0" b="0"/>
+            <wp:docPr id="3" name="Afbeelding 3" descr="Macintosh HD:Users:GieleCools:Desktop:Schermafbeelding 2014-11-13 om 21.51.03.png"/>
+            <wp:cNvGraphicFramePr>
+              <a:graphicFrameLocks xmlns:a="http://schemas.openxmlformats.org/drawingml/2006/main" noChangeAspect="1"/>
+            </wp:cNvGraphicFramePr>
+            <a:graphic xmlns:a="http://schemas.openxmlformats.org/drawingml/2006/main">
+              <a:graphicData uri="http://schemas.openxmlformats.org/drawingml/2006/picture">
+                <pic:pic xmlns:pic="http://schemas.openxmlformats.org/drawingml/2006/picture">
+                  <pic:nvPicPr>
+                    <pic:cNvPr id="0" name="Picture 1" descr="Macintosh HD:Users:GieleCools:Desktop:Schermafbeelding 2014-11-13 om 21.51.03.png"/>
+                    <pic:cNvPicPr>
+                      <a:picLocks noChangeAspect="1" noChangeArrowheads="1"/>
+                    </pic:cNvPicPr>
+                  </pic:nvPicPr>
+                  <pic:blipFill>
+                    <a:blip r:embed="rId7">
+                      <a:extLst>
+                        <a:ext uri="{28A0092B-C50C-407E-A947-70E740481C1C}">
+                          <a14:useLocalDpi xmlns:a14="http://schemas.microsoft.com/office/drawing/2010/main" val="0"/>
+                        </a:ext>
+                      </a:extLst>
+                    </a:blip>
+                    <a:srcRect/>
+                    <a:stretch>
+                      <a:fillRect/>
+                    </a:stretch>
+                  </pic:blipFill>
+                  <pic:spPr bwMode="auto">
+                    <a:xfrm>
+                      <a:off x="0" y="0"/>
+                      <a:ext cx="5740400" cy="3581400"/>
+                    </a:xfrm>
+                    <a:prstGeom prst="rect">
+                      <a:avLst/>
+                    </a:prstGeom>
+                    <a:noFill/>
+                    <a:ln>
+                      <a:noFill/>
+                    </a:ln>
+                  </pic:spPr>
+                </pic:pic>
+              </a:graphicData>
+            </a:graphic>
+          </wp:inline>
+        </w:drawing>
+      </w:r>
     </w:p>
     <w:sectPr>
       <w:pgSz w:w="11900" w:h="16840"/>
@@ -763,6 +1148,7 @@
   <w:style w:type="character" w:default="1" w:styleId="Standaardalinea-lettertype">
     <w:name w:val="Default Paragraph Font"/>
     <w:uiPriority w:val="1"/>
+    <w:semiHidden/>
     <w:unhideWhenUsed/>
   </w:style>
   <w:style w:type="table" w:default="1" w:styleId="Standaardtabel">
@@ -979,6 +1365,7 @@
   <w:style w:type="character" w:default="1" w:styleId="Standaardalinea-lettertype">
     <w:name w:val="Default Paragraph Font"/>
     <w:uiPriority w:val="1"/>
+    <w:semiHidden/>
     <w:unhideWhenUsed/>
   </w:style>
   <w:style w:type="table" w:default="1" w:styleId="Standaardtabel">

</xml_diff>

<commit_message>
document met fouten in uitdiepingscursus geupdated
</commit_message>
<xml_diff>
--- a/Fouten in cursus Uitdieping.docx
+++ b/Fouten in cursus Uitdieping.docx
@@ -77,31 +77,15 @@
         <w:rPr>
           <w:rFonts w:asciiTheme="majorHAnsi" w:hAnsiTheme="majorHAnsi"/>
         </w:rPr>
-        <w:t xml:space="preserve">Geen link voor het vernietigen van een </w:t>
-      </w:r>
-      <w:proofErr w:type="spellStart"/>
-      <w:r>
-        <w:rPr>
-          <w:rFonts w:asciiTheme="majorHAnsi" w:hAnsiTheme="majorHAnsi"/>
-        </w:rPr>
-        <w:t>session</w:t>
-      </w:r>
-      <w:proofErr w:type="spellEnd"/>
-      <w:r>
-        <w:rPr>
-          <w:rFonts w:asciiTheme="majorHAnsi" w:hAnsiTheme="majorHAnsi"/>
-        </w:rPr>
-        <w:t xml:space="preserve"> aanwezig op de oplossingspagina.</w:t>
-      </w:r>
-    </w:p>
-    <w:p>
-      <w:pPr>
-        <w:rPr>
-          <w:rFonts w:asciiTheme="majorHAnsi" w:hAnsiTheme="majorHAnsi"/>
-        </w:rPr>
-      </w:pPr>
-      <w:bookmarkStart w:id="0" w:name="_GoBack"/>
-      <w:bookmarkEnd w:id="0"/>
+        <w:t>Geen link voor het vernietigen van een session aanwezig op de oplossingspagina.</w:t>
+      </w:r>
+    </w:p>
+    <w:p>
+      <w:pPr>
+        <w:rPr>
+          <w:rFonts w:asciiTheme="majorHAnsi" w:hAnsiTheme="majorHAnsi"/>
+        </w:rPr>
+      </w:pPr>
     </w:p>
     <w:p>
       <w:pPr>
@@ -139,181 +123,41 @@
           <w:rFonts w:asciiTheme="majorHAnsi" w:hAnsiTheme="majorHAnsi"/>
           <w:lang w:val="en-US"/>
         </w:rPr>
-        <w:t xml:space="preserve">- </w:t>
-      </w:r>
-      <w:proofErr w:type="spellStart"/>
-      <w:proofErr w:type="gramStart"/>
+        <w:t>- nadat instance werk aangemaakt:</w:t>
+      </w:r>
       <w:r>
         <w:rPr>
           <w:rFonts w:asciiTheme="majorHAnsi" w:hAnsiTheme="majorHAnsi"/>
           <w:lang w:val="en-US"/>
         </w:rPr>
-        <w:t>nadat</w:t>
-      </w:r>
-      <w:proofErr w:type="spellEnd"/>
-      <w:proofErr w:type="gramEnd"/>
-      <w:r>
-        <w:rPr>
-          <w:rFonts w:asciiTheme="majorHAnsi" w:hAnsiTheme="majorHAnsi"/>
-          <w:lang w:val="en-US"/>
-        </w:rPr>
-        <w:t xml:space="preserve"> instance </w:t>
-      </w:r>
-      <w:proofErr w:type="spellStart"/>
-      <w:r>
-        <w:rPr>
-          <w:rFonts w:asciiTheme="majorHAnsi" w:hAnsiTheme="majorHAnsi"/>
-          <w:lang w:val="en-US"/>
-        </w:rPr>
-        <w:t>werk</w:t>
-      </w:r>
-      <w:proofErr w:type="spellEnd"/>
-      <w:r>
-        <w:rPr>
-          <w:rFonts w:asciiTheme="majorHAnsi" w:hAnsiTheme="majorHAnsi"/>
-          <w:lang w:val="en-US"/>
-        </w:rPr>
-        <w:t xml:space="preserve"> </w:t>
-      </w:r>
-      <w:proofErr w:type="spellStart"/>
-      <w:r>
-        <w:rPr>
-          <w:rFonts w:asciiTheme="majorHAnsi" w:hAnsiTheme="majorHAnsi"/>
-          <w:lang w:val="en-US"/>
-        </w:rPr>
-        <w:t>aangemaakt</w:t>
-      </w:r>
-      <w:proofErr w:type="spellEnd"/>
-      <w:r>
-        <w:rPr>
-          <w:rFonts w:asciiTheme="majorHAnsi" w:hAnsiTheme="majorHAnsi"/>
-          <w:lang w:val="en-US"/>
-        </w:rPr>
-        <w:t>:</w:t>
-      </w:r>
-      <w:r>
-        <w:rPr>
-          <w:rFonts w:asciiTheme="majorHAnsi" w:hAnsiTheme="majorHAnsi"/>
-          <w:lang w:val="en-US"/>
-        </w:rPr>
-        <w:t xml:space="preserve">” </w:t>
-      </w:r>
-      <w:proofErr w:type="spellStart"/>
-      <w:r>
-        <w:rPr>
-          <w:rFonts w:asciiTheme="majorHAnsi" w:hAnsiTheme="majorHAnsi"/>
-          <w:lang w:val="en-US"/>
-        </w:rPr>
-        <w:t>moet</w:t>
-      </w:r>
-      <w:proofErr w:type="spellEnd"/>
-      <w:r>
-        <w:rPr>
-          <w:rFonts w:asciiTheme="majorHAnsi" w:hAnsiTheme="majorHAnsi"/>
-          <w:lang w:val="en-US"/>
-        </w:rPr>
-        <w:t xml:space="preserve"> “</w:t>
-      </w:r>
-      <w:proofErr w:type="spellStart"/>
-      <w:r>
-        <w:rPr>
-          <w:rFonts w:asciiTheme="majorHAnsi" w:hAnsiTheme="majorHAnsi"/>
-          <w:lang w:val="en-US"/>
-        </w:rPr>
-        <w:t>nadat</w:t>
-      </w:r>
-      <w:proofErr w:type="spellEnd"/>
-      <w:r>
-        <w:rPr>
-          <w:rFonts w:asciiTheme="majorHAnsi" w:hAnsiTheme="majorHAnsi"/>
-          <w:lang w:val="en-US"/>
-        </w:rPr>
-        <w:t xml:space="preserve"> instance </w:t>
-      </w:r>
-      <w:proofErr w:type="spellStart"/>
-      <w:r>
-        <w:rPr>
-          <w:rFonts w:asciiTheme="majorHAnsi" w:hAnsiTheme="majorHAnsi"/>
-          <w:lang w:val="en-US"/>
-        </w:rPr>
-        <w:t>werd</w:t>
-      </w:r>
-      <w:proofErr w:type="spellEnd"/>
-      <w:r>
-        <w:rPr>
-          <w:rFonts w:asciiTheme="majorHAnsi" w:hAnsiTheme="majorHAnsi"/>
-          <w:lang w:val="en-US"/>
-        </w:rPr>
-        <w:t xml:space="preserve"> </w:t>
-      </w:r>
-      <w:proofErr w:type="spellStart"/>
-      <w:r>
-        <w:rPr>
-          <w:rFonts w:asciiTheme="majorHAnsi" w:hAnsiTheme="majorHAnsi"/>
-          <w:lang w:val="en-US"/>
-        </w:rPr>
-        <w:t>aangemaakt</w:t>
-      </w:r>
-      <w:proofErr w:type="spellEnd"/>
-      <w:r>
-        <w:rPr>
-          <w:rFonts w:asciiTheme="majorHAnsi" w:hAnsiTheme="majorHAnsi"/>
-          <w:lang w:val="en-US"/>
-        </w:rPr>
-        <w:t xml:space="preserve">” </w:t>
-      </w:r>
-      <w:proofErr w:type="spellStart"/>
-      <w:r>
-        <w:rPr>
-          <w:rFonts w:asciiTheme="majorHAnsi" w:hAnsiTheme="majorHAnsi"/>
-          <w:lang w:val="en-US"/>
-        </w:rPr>
-        <w:t>zijn</w:t>
-      </w:r>
-      <w:proofErr w:type="spellEnd"/>
-      <w:r>
-        <w:rPr>
-          <w:rFonts w:asciiTheme="majorHAnsi" w:hAnsiTheme="majorHAnsi"/>
-          <w:lang w:val="en-US"/>
-        </w:rPr>
-        <w:t>.</w:t>
-      </w:r>
-    </w:p>
-    <w:p>
-      <w:pPr>
-        <w:rPr>
-          <w:rFonts w:asciiTheme="majorHAnsi" w:hAnsiTheme="majorHAnsi"/>
-          <w:b/>
-          <w:u w:val="single"/>
-        </w:rPr>
-      </w:pPr>
-    </w:p>
-    <w:p>
-      <w:pPr>
-        <w:rPr>
-          <w:rFonts w:asciiTheme="majorHAnsi" w:hAnsiTheme="majorHAnsi"/>
-          <w:b/>
-          <w:u w:val="single"/>
-        </w:rPr>
-      </w:pPr>
-      <w:r>
-        <w:rPr>
-          <w:rFonts w:asciiTheme="majorHAnsi" w:hAnsiTheme="majorHAnsi"/>
-          <w:b/>
-          <w:u w:val="single"/>
-        </w:rPr>
-        <w:t>Voorbeeld-classes-</w:t>
-      </w:r>
-      <w:proofErr w:type="spellStart"/>
-      <w:r>
-        <w:rPr>
-          <w:rFonts w:asciiTheme="majorHAnsi" w:hAnsiTheme="majorHAnsi"/>
-          <w:b/>
-          <w:u w:val="single"/>
-        </w:rPr>
-        <w:t>instance</w:t>
-      </w:r>
-      <w:proofErr w:type="spellEnd"/>
+        <w:t>” moet “nadat instance werd aangemaakt” zijn.</w:t>
+      </w:r>
+    </w:p>
+    <w:p>
+      <w:pPr>
+        <w:rPr>
+          <w:rFonts w:asciiTheme="majorHAnsi" w:hAnsiTheme="majorHAnsi"/>
+          <w:b/>
+          <w:u w:val="single"/>
+        </w:rPr>
+      </w:pPr>
+    </w:p>
+    <w:p>
+      <w:pPr>
+        <w:rPr>
+          <w:rFonts w:asciiTheme="majorHAnsi" w:hAnsiTheme="majorHAnsi"/>
+          <w:b/>
+          <w:u w:val="single"/>
+        </w:rPr>
+      </w:pPr>
+      <w:r>
+        <w:rPr>
+          <w:rFonts w:asciiTheme="majorHAnsi" w:hAnsiTheme="majorHAnsi"/>
+          <w:b/>
+          <w:u w:val="single"/>
+        </w:rPr>
+        <w:t>Voorbeeld-classes-instance</w:t>
+      </w:r>
     </w:p>
     <w:p>
       <w:pPr>
@@ -422,7 +266,6 @@
           <w:u w:val="single"/>
         </w:rPr>
       </w:pPr>
-      <w:proofErr w:type="gramStart"/>
       <w:r>
         <w:rPr>
           <w:rFonts w:asciiTheme="majorHAnsi" w:hAnsiTheme="majorHAnsi"/>
@@ -431,9 +274,8 @@
           <w:u w:val="single"/>
           <w:lang w:val="en-US"/>
         </w:rPr>
-        <w:t>voorbeeld</w:t>
-      </w:r>
-      <w:proofErr w:type="gramEnd"/>
+        <w:t>voorbeeld-classes-construct-049</w:t>
+      </w:r>
       <w:r>
         <w:rPr>
           <w:rFonts w:asciiTheme="majorHAnsi" w:hAnsiTheme="majorHAnsi"/>
@@ -442,7 +284,7 @@
           <w:u w:val="single"/>
           <w:lang w:val="en-US"/>
         </w:rPr>
-        <w:t>-classes-construct-049</w:t>
+        <w:t xml:space="preserve"> </w:t>
       </w:r>
       <w:r>
         <w:rPr>
@@ -452,247 +294,149 @@
           <w:u w:val="single"/>
           <w:lang w:val="en-US"/>
         </w:rPr>
+        <w:sym w:font="Wingdings" w:char="F0E0"/>
+      </w:r>
+      <w:r>
+        <w:rPr>
+          <w:rFonts w:asciiTheme="majorHAnsi" w:hAnsiTheme="majorHAnsi"/>
+          <w:b/>
+          <w:bCs/>
+          <w:u w:val="single"/>
+          <w:lang w:val="en-US"/>
+        </w:rPr>
         <w:t xml:space="preserve"> </w:t>
       </w:r>
       <w:r>
         <w:rPr>
           <w:rFonts w:asciiTheme="majorHAnsi" w:hAnsiTheme="majorHAnsi"/>
           <w:b/>
-          <w:bCs/>
+          <w:u w:val="single"/>
+        </w:rPr>
+        <w:t>Voorbeeld-classes-construct.php</w:t>
+      </w:r>
+    </w:p>
+    <w:p>
+      <w:pPr>
+        <w:rPr>
+          <w:rFonts w:asciiTheme="majorHAnsi" w:hAnsiTheme="majorHAnsi"/>
+        </w:rPr>
+      </w:pPr>
+      <w:r>
+        <w:rPr>
+          <w:rFonts w:asciiTheme="majorHAnsi" w:hAnsiTheme="majorHAnsi"/>
+        </w:rPr>
+        <w:t>Lijn 5 en 6:</w:t>
+      </w:r>
+      <w:r>
+        <w:rPr>
+          <w:rFonts w:asciiTheme="majorHAnsi" w:hAnsiTheme="majorHAnsi"/>
+        </w:rPr>
+        <w:tab/>
+      </w:r>
+    </w:p>
+    <w:p>
+      <w:pPr>
+        <w:ind w:firstLine="708"/>
+        <w:rPr>
+          <w:rFonts w:asciiTheme="majorHAnsi" w:hAnsiTheme="majorHAnsi"/>
+        </w:rPr>
+      </w:pPr>
+      <w:r>
+        <w:rPr>
+          <w:rFonts w:asciiTheme="majorHAnsi" w:hAnsiTheme="majorHAnsi"/>
+        </w:rPr>
+        <w:t xml:space="preserve">// Maak instantie van de klasse </w:t>
+      </w:r>
+      <w:r>
+        <w:rPr>
+          <w:rFonts w:asciiTheme="majorHAnsi" w:hAnsiTheme="majorHAnsi"/>
+          <w:b/>
+        </w:rPr>
+        <w:t>Timestamp</w:t>
+      </w:r>
+      <w:r>
+        <w:rPr>
+          <w:rFonts w:asciiTheme="majorHAnsi" w:hAnsiTheme="majorHAnsi"/>
+          <w:b/>
+        </w:rPr>
+        <w:t xml:space="preserve"> </w:t>
+      </w:r>
+      <w:r>
+        <w:rPr>
+          <w:rFonts w:asciiTheme="majorHAnsi" w:hAnsiTheme="majorHAnsi"/>
+          <w:b/>
+        </w:rPr>
+        <w:sym w:font="Wingdings" w:char="F0E0"/>
+      </w:r>
+      <w:r>
+        <w:rPr>
+          <w:rFonts w:asciiTheme="majorHAnsi" w:hAnsiTheme="majorHAnsi"/>
+          <w:b/>
+        </w:rPr>
+        <w:t xml:space="preserve"> Finn, ipv Timestamp</w:t>
+      </w:r>
+    </w:p>
+    <w:p>
+      <w:pPr>
+        <w:rPr>
+          <w:rFonts w:asciiTheme="majorHAnsi" w:hAnsiTheme="majorHAnsi"/>
+        </w:rPr>
+      </w:pPr>
+      <w:r>
+        <w:rPr>
+          <w:rFonts w:asciiTheme="majorHAnsi" w:hAnsiTheme="majorHAnsi"/>
+        </w:rPr>
+        <w:tab/>
+        <w:t>$finn = new Finn();</w:t>
+      </w:r>
+    </w:p>
+    <w:p>
+      <w:pPr>
+        <w:rPr>
+          <w:rFonts w:asciiTheme="majorHAnsi" w:hAnsiTheme="majorHAnsi"/>
+        </w:rPr>
+      </w:pPr>
+    </w:p>
+    <w:p>
+      <w:pPr>
+        <w:rPr>
+          <w:rFonts w:asciiTheme="majorHAnsi" w:hAnsiTheme="majorHAnsi"/>
+          <w:b/>
           <w:u w:val="single"/>
           <w:lang w:val="en-US"/>
         </w:rPr>
-        <w:sym w:font="Wingdings" w:char="F0E0"/>
-      </w:r>
-      <w:r>
-        <w:rPr>
-          <w:rFonts w:asciiTheme="majorHAnsi" w:hAnsiTheme="majorHAnsi"/>
-          <w:b/>
-          <w:bCs/>
+      </w:pPr>
+      <w:r>
+        <w:rPr>
+          <w:rFonts w:asciiTheme="majorHAnsi" w:hAnsiTheme="majorHAnsi"/>
+          <w:b/>
+          <w:u w:val="single"/>
+        </w:rPr>
+        <w:t>Oplossing-opdracht</w:t>
+      </w:r>
+      <w:r>
+        <w:rPr>
+          <w:rFonts w:asciiTheme="majorHAnsi" w:hAnsiTheme="majorHAnsi"/>
+          <w:b/>
           <w:u w:val="single"/>
           <w:lang w:val="en-US"/>
         </w:rPr>
-        <w:t xml:space="preserve"> </w:t>
-      </w:r>
-      <w:r>
-        <w:rPr>
-          <w:rFonts w:asciiTheme="majorHAnsi" w:hAnsiTheme="majorHAnsi"/>
-          <w:b/>
-          <w:u w:val="single"/>
-        </w:rPr>
-        <w:t>Voorbeeld-classes-</w:t>
-      </w:r>
-      <w:proofErr w:type="spellStart"/>
-      <w:r>
-        <w:rPr>
-          <w:rFonts w:asciiTheme="majorHAnsi" w:hAnsiTheme="majorHAnsi"/>
-          <w:b/>
-          <w:u w:val="single"/>
-        </w:rPr>
-        <w:t>construct.php</w:t>
-      </w:r>
-      <w:proofErr w:type="spellEnd"/>
-    </w:p>
-    <w:p>
-      <w:pPr>
-        <w:rPr>
-          <w:rFonts w:asciiTheme="majorHAnsi" w:hAnsiTheme="majorHAnsi"/>
-        </w:rPr>
-      </w:pPr>
-      <w:r>
-        <w:rPr>
-          <w:rFonts w:asciiTheme="majorHAnsi" w:hAnsiTheme="majorHAnsi"/>
-        </w:rPr>
-        <w:t>Lijn 5 en 6:</w:t>
-      </w:r>
-      <w:r>
-        <w:rPr>
-          <w:rFonts w:asciiTheme="majorHAnsi" w:hAnsiTheme="majorHAnsi"/>
-        </w:rPr>
-        <w:tab/>
-      </w:r>
-    </w:p>
-    <w:p>
-      <w:pPr>
-        <w:ind w:firstLine="708"/>
-        <w:rPr>
-          <w:rFonts w:asciiTheme="majorHAnsi" w:hAnsiTheme="majorHAnsi"/>
-        </w:rPr>
-      </w:pPr>
-      <w:r>
-        <w:rPr>
-          <w:rFonts w:asciiTheme="majorHAnsi" w:hAnsiTheme="majorHAnsi"/>
-        </w:rPr>
-        <w:t xml:space="preserve">// Maak instantie van de klasse </w:t>
-      </w:r>
-      <w:r>
-        <w:rPr>
-          <w:rFonts w:asciiTheme="majorHAnsi" w:hAnsiTheme="majorHAnsi"/>
-          <w:b/>
-        </w:rPr>
-        <w:t>Timestamp</w:t>
-      </w:r>
-      <w:r>
-        <w:rPr>
-          <w:rFonts w:asciiTheme="majorHAnsi" w:hAnsiTheme="majorHAnsi"/>
-          <w:b/>
-        </w:rPr>
-        <w:t xml:space="preserve"> </w:t>
-      </w:r>
-      <w:r>
-        <w:rPr>
-          <w:rFonts w:asciiTheme="majorHAnsi" w:hAnsiTheme="majorHAnsi"/>
-          <w:b/>
-        </w:rPr>
-        <w:sym w:font="Wingdings" w:char="F0E0"/>
-      </w:r>
-      <w:r>
-        <w:rPr>
-          <w:rFonts w:asciiTheme="majorHAnsi" w:hAnsiTheme="majorHAnsi"/>
-          <w:b/>
-        </w:rPr>
-        <w:t xml:space="preserve"> Finn, </w:t>
-      </w:r>
-      <w:proofErr w:type="spellStart"/>
-      <w:r>
-        <w:rPr>
-          <w:rFonts w:asciiTheme="majorHAnsi" w:hAnsiTheme="majorHAnsi"/>
-          <w:b/>
-        </w:rPr>
-        <w:t>ipv</w:t>
-      </w:r>
-      <w:proofErr w:type="spellEnd"/>
-      <w:r>
-        <w:rPr>
-          <w:rFonts w:asciiTheme="majorHAnsi" w:hAnsiTheme="majorHAnsi"/>
-          <w:b/>
-        </w:rPr>
-        <w:t xml:space="preserve"> Timestamp</w:t>
-      </w:r>
-    </w:p>
-    <w:p>
-      <w:pPr>
-        <w:rPr>
-          <w:rFonts w:asciiTheme="majorHAnsi" w:hAnsiTheme="majorHAnsi"/>
-        </w:rPr>
-      </w:pPr>
-      <w:r>
-        <w:rPr>
-          <w:rFonts w:asciiTheme="majorHAnsi" w:hAnsiTheme="majorHAnsi"/>
-        </w:rPr>
-        <w:tab/>
-        <w:t>$</w:t>
-      </w:r>
-      <w:proofErr w:type="spellStart"/>
-      <w:r>
-        <w:rPr>
-          <w:rFonts w:asciiTheme="majorHAnsi" w:hAnsiTheme="majorHAnsi"/>
-        </w:rPr>
-        <w:t>finn</w:t>
-      </w:r>
-      <w:proofErr w:type="spellEnd"/>
-      <w:r>
-        <w:rPr>
-          <w:rFonts w:asciiTheme="majorHAnsi" w:hAnsiTheme="majorHAnsi"/>
-        </w:rPr>
-        <w:t xml:space="preserve"> = new Finn();</w:t>
-      </w:r>
-    </w:p>
-    <w:p>
-      <w:pPr>
-        <w:rPr>
-          <w:rFonts w:asciiTheme="majorHAnsi" w:hAnsiTheme="majorHAnsi"/>
-        </w:rPr>
-      </w:pPr>
-    </w:p>
-    <w:p>
-      <w:pPr>
-        <w:rPr>
-          <w:rFonts w:asciiTheme="majorHAnsi" w:hAnsiTheme="majorHAnsi"/>
-          <w:b/>
-          <w:u w:val="single"/>
+        <w:t>-classes-begin-41 van docent</w:t>
+      </w:r>
+    </w:p>
+    <w:p>
+      <w:pPr>
+        <w:rPr>
+          <w:rFonts w:asciiTheme="majorHAnsi" w:hAnsiTheme="majorHAnsi"/>
           <w:lang w:val="en-US"/>
         </w:rPr>
       </w:pPr>
       <w:r>
         <w:rPr>
           <w:rFonts w:asciiTheme="majorHAnsi" w:hAnsiTheme="majorHAnsi"/>
-          <w:b/>
-          <w:u w:val="single"/>
-        </w:rPr>
-        <w:t>Oplossing-opdracht</w:t>
-      </w:r>
-      <w:r>
-        <w:rPr>
-          <w:rFonts w:asciiTheme="majorHAnsi" w:hAnsiTheme="majorHAnsi"/>
-          <w:b/>
-          <w:u w:val="single"/>
           <w:lang w:val="en-US"/>
         </w:rPr>
-        <w:t>-classes-begin-41 van docent</w:t>
-      </w:r>
-    </w:p>
-    <w:p>
-      <w:pPr>
-        <w:rPr>
-          <w:rFonts w:asciiTheme="majorHAnsi" w:hAnsiTheme="majorHAnsi"/>
-          <w:lang w:val="en-US"/>
-        </w:rPr>
-      </w:pPr>
-      <w:r>
-        <w:rPr>
-          <w:rFonts w:asciiTheme="majorHAnsi" w:hAnsiTheme="majorHAnsi"/>
-          <w:lang w:val="en-US"/>
-        </w:rPr>
-        <w:t xml:space="preserve">In de </w:t>
-      </w:r>
-      <w:proofErr w:type="spellStart"/>
-      <w:r>
-        <w:rPr>
-          <w:rFonts w:asciiTheme="majorHAnsi" w:hAnsiTheme="majorHAnsi"/>
-          <w:lang w:val="en-US"/>
-        </w:rPr>
-        <w:t>opgave</w:t>
-      </w:r>
-      <w:proofErr w:type="spellEnd"/>
-      <w:r>
-        <w:rPr>
-          <w:rFonts w:asciiTheme="majorHAnsi" w:hAnsiTheme="majorHAnsi"/>
-          <w:lang w:val="en-US"/>
-        </w:rPr>
-        <w:t xml:space="preserve"> </w:t>
-      </w:r>
-      <w:proofErr w:type="spellStart"/>
-      <w:r>
-        <w:rPr>
-          <w:rFonts w:asciiTheme="majorHAnsi" w:hAnsiTheme="majorHAnsi"/>
-          <w:lang w:val="en-US"/>
-        </w:rPr>
-        <w:t>staat</w:t>
-      </w:r>
-      <w:proofErr w:type="spellEnd"/>
-      <w:r>
-        <w:rPr>
-          <w:rFonts w:asciiTheme="majorHAnsi" w:hAnsiTheme="majorHAnsi"/>
-          <w:lang w:val="en-US"/>
-        </w:rPr>
-        <w:t xml:space="preserve"> </w:t>
-      </w:r>
-      <w:proofErr w:type="spellStart"/>
-      <w:r>
-        <w:rPr>
-          <w:rFonts w:asciiTheme="majorHAnsi" w:hAnsiTheme="majorHAnsi"/>
-          <w:lang w:val="en-US"/>
-        </w:rPr>
-        <w:t>bij</w:t>
-      </w:r>
-      <w:proofErr w:type="spellEnd"/>
-      <w:r>
-        <w:rPr>
-          <w:rFonts w:asciiTheme="majorHAnsi" w:hAnsiTheme="majorHAnsi"/>
-          <w:lang w:val="en-US"/>
-        </w:rPr>
-        <w:t xml:space="preserve"> constructor:</w:t>
+        <w:t>In de opgave staat bij constructor:</w:t>
       </w:r>
     </w:p>
     <w:p>
@@ -775,19 +519,11 @@
         </w:rPr>
         <w:t>$</w:t>
       </w:r>
-      <w:proofErr w:type="spellStart"/>
-      <w:r>
-        <w:rPr>
-          <w:rFonts w:asciiTheme="majorHAnsi" w:hAnsiTheme="majorHAnsi"/>
-        </w:rPr>
-        <w:t>hundred</w:t>
-      </w:r>
-      <w:proofErr w:type="spellEnd"/>
-      <w:r>
-        <w:rPr>
-          <w:rFonts w:asciiTheme="majorHAnsi" w:hAnsiTheme="majorHAnsi"/>
-        </w:rPr>
-        <w:t xml:space="preserve"> gelijk aan</w:t>
+      <w:r>
+        <w:rPr>
+          <w:rFonts w:asciiTheme="majorHAnsi" w:hAnsiTheme="majorHAnsi"/>
+        </w:rPr>
+        <w:t>hundred gelijk aan</w:t>
       </w:r>
       <w:r>
         <w:rPr>
@@ -801,19 +537,11 @@
         </w:rPr>
         <w:t>$</w:t>
       </w:r>
-      <w:proofErr w:type="spellStart"/>
-      <w:r>
-        <w:rPr>
-          <w:rFonts w:asciiTheme="majorHAnsi" w:hAnsiTheme="majorHAnsi"/>
-        </w:rPr>
-        <w:t>relative</w:t>
-      </w:r>
-      <w:proofErr w:type="spellEnd"/>
-      <w:r>
-        <w:rPr>
-          <w:rFonts w:asciiTheme="majorHAnsi" w:hAnsiTheme="majorHAnsi"/>
-        </w:rPr>
-        <w:t xml:space="preserve"> * 100</w:t>
+      <w:r>
+        <w:rPr>
+          <w:rFonts w:asciiTheme="majorHAnsi" w:hAnsiTheme="majorHAnsi"/>
+        </w:rPr>
+        <w:t>relative * 100</w:t>
       </w:r>
       <w:r>
         <w:rPr>
@@ -871,21 +599,7 @@
         <w:rPr>
           <w:rFonts w:asciiTheme="majorHAnsi" w:hAnsiTheme="majorHAnsi"/>
         </w:rPr>
-        <w:t xml:space="preserve">Bij </w:t>
-      </w:r>
-      <w:proofErr w:type="spellStart"/>
-      <w:r>
-        <w:rPr>
-          <w:rFonts w:asciiTheme="majorHAnsi" w:hAnsiTheme="majorHAnsi"/>
-        </w:rPr>
-        <w:t>changeHealth</w:t>
-      </w:r>
-      <w:proofErr w:type="spellEnd"/>
-      <w:r>
-        <w:rPr>
-          <w:rFonts w:asciiTheme="majorHAnsi" w:hAnsiTheme="majorHAnsi"/>
-        </w:rPr>
-        <w:t xml:space="preserve"> </w:t>
+        <w:t xml:space="preserve">Bij changeHealth </w:t>
       </w:r>
       <w:r>
         <w:rPr>
@@ -897,21 +611,7 @@
         <w:rPr>
           <w:rFonts w:asciiTheme="majorHAnsi" w:hAnsiTheme="majorHAnsi"/>
         </w:rPr>
-        <w:t xml:space="preserve"> $</w:t>
-      </w:r>
-      <w:proofErr w:type="spellStart"/>
-      <w:r>
-        <w:rPr>
-          <w:rFonts w:asciiTheme="majorHAnsi" w:hAnsiTheme="majorHAnsi"/>
-        </w:rPr>
-        <w:t>healthPoints</w:t>
-      </w:r>
-      <w:proofErr w:type="spellEnd"/>
-      <w:r>
-        <w:rPr>
-          <w:rFonts w:asciiTheme="majorHAnsi" w:hAnsiTheme="majorHAnsi"/>
-        </w:rPr>
-        <w:t xml:space="preserve"> variabele moet $health zijn</w:t>
+        <w:t xml:space="preserve"> $healthPoints variabele moet $health zijn</w:t>
       </w:r>
     </w:p>
     <w:p>
@@ -960,6 +660,697 @@
                     <a:xfrm>
                       <a:off x="0" y="0"/>
                       <a:ext cx="5740400" cy="3581400"/>
+                    </a:xfrm>
+                    <a:prstGeom prst="rect">
+                      <a:avLst/>
+                    </a:prstGeom>
+                    <a:noFill/>
+                    <a:ln>
+                      <a:noFill/>
+                    </a:ln>
+                  </pic:spPr>
+                </pic:pic>
+              </a:graphicData>
+            </a:graphic>
+          </wp:inline>
+        </w:drawing>
+      </w:r>
+    </w:p>
+    <w:p>
+      <w:pPr>
+        <w:rPr>
+          <w:rFonts w:asciiTheme="majorHAnsi" w:hAnsiTheme="majorHAnsi"/>
+        </w:rPr>
+      </w:pPr>
+    </w:p>
+    <w:p>
+      <w:pPr>
+        <w:rPr>
+          <w:rFonts w:asciiTheme="majorHAnsi" w:hAnsiTheme="majorHAnsi"/>
+        </w:rPr>
+      </w:pPr>
+    </w:p>
+    <w:p>
+      <w:pPr>
+        <w:rPr>
+          <w:rFonts w:asciiTheme="majorHAnsi" w:hAnsiTheme="majorHAnsi"/>
+          <w:b/>
+          <w:u w:val="single"/>
+        </w:rPr>
+      </w:pPr>
+      <w:r>
+        <w:rPr>
+          <w:rFonts w:asciiTheme="majorHAnsi" w:hAnsiTheme="majorHAnsi"/>
+          <w:b/>
+          <w:u w:val="single"/>
+        </w:rPr>
+        <w:t xml:space="preserve">Slide 153 van </w:t>
+      </w:r>
+      <w:r>
+        <w:rPr>
+          <w:rFonts w:asciiTheme="majorHAnsi" w:hAnsiTheme="majorHAnsi"/>
+          <w:b/>
+          <w:u w:val="single"/>
+        </w:rPr>
+        <w:t>“web-backend-</w:t>
+      </w:r>
+      <w:r>
+        <w:rPr>
+          <w:rFonts w:asciiTheme="majorHAnsi" w:hAnsiTheme="majorHAnsi"/>
+          <w:b/>
+          <w:u w:val="single"/>
+        </w:rPr>
+        <w:t>cursus</w:t>
+      </w:r>
+      <w:r>
+        <w:rPr>
+          <w:rFonts w:asciiTheme="majorHAnsi" w:hAnsiTheme="majorHAnsi"/>
+          <w:b/>
+          <w:u w:val="single"/>
+        </w:rPr>
+        <w:t>”</w:t>
+      </w:r>
+      <w:r>
+        <w:rPr>
+          <w:rFonts w:asciiTheme="majorHAnsi" w:hAnsiTheme="majorHAnsi"/>
+          <w:b/>
+          <w:u w:val="single"/>
+        </w:rPr>
+        <w:t>: CRUD(database) – PDO</w:t>
+      </w:r>
+    </w:p>
+    <w:p>
+      <w:pPr>
+        <w:rPr>
+          <w:rFonts w:asciiTheme="majorHAnsi" w:hAnsiTheme="majorHAnsi"/>
+          <w:b/>
+          <w:u w:val="single"/>
+        </w:rPr>
+      </w:pPr>
+      <w:r>
+        <w:rPr>
+          <w:rFonts w:asciiTheme="majorHAnsi" w:hAnsiTheme="majorHAnsi"/>
+          <w:b/>
+          <w:noProof/>
+          <w:lang w:val="en-US"/>
+        </w:rPr>
+        <w:drawing>
+          <wp:inline distT="0" distB="0" distL="0" distR="0" wp14:anchorId="25710A3C" wp14:editId="34C7E33B">
+            <wp:extent cx="5753100" cy="1803400"/>
+            <wp:effectExtent l="0" t="0" r="12700" b="0"/>
+            <wp:docPr id="4" name="Afbeelding 4" descr="Macintosh HD:Users:GieleCools:Desktop:Schermafbeelding 2014-11-22 om 12.03.07.png"/>
+            <wp:cNvGraphicFramePr>
+              <a:graphicFrameLocks xmlns:a="http://schemas.openxmlformats.org/drawingml/2006/main" noChangeAspect="1"/>
+            </wp:cNvGraphicFramePr>
+            <a:graphic xmlns:a="http://schemas.openxmlformats.org/drawingml/2006/main">
+              <a:graphicData uri="http://schemas.openxmlformats.org/drawingml/2006/picture">
+                <pic:pic xmlns:pic="http://schemas.openxmlformats.org/drawingml/2006/picture">
+                  <pic:nvPicPr>
+                    <pic:cNvPr id="0" name="Picture 1" descr="Macintosh HD:Users:GieleCools:Desktop:Schermafbeelding 2014-11-22 om 12.03.07.png"/>
+                    <pic:cNvPicPr>
+                      <a:picLocks noChangeAspect="1" noChangeArrowheads="1"/>
+                    </pic:cNvPicPr>
+                  </pic:nvPicPr>
+                  <pic:blipFill>
+                    <a:blip r:embed="rId8">
+                      <a:extLst>
+                        <a:ext uri="{28A0092B-C50C-407E-A947-70E740481C1C}">
+                          <a14:useLocalDpi xmlns:a14="http://schemas.microsoft.com/office/drawing/2010/main" val="0"/>
+                        </a:ext>
+                      </a:extLst>
+                    </a:blip>
+                    <a:srcRect/>
+                    <a:stretch>
+                      <a:fillRect/>
+                    </a:stretch>
+                  </pic:blipFill>
+                  <pic:spPr bwMode="auto">
+                    <a:xfrm>
+                      <a:off x="0" y="0"/>
+                      <a:ext cx="5753100" cy="1803400"/>
+                    </a:xfrm>
+                    <a:prstGeom prst="rect">
+                      <a:avLst/>
+                    </a:prstGeom>
+                    <a:noFill/>
+                    <a:ln>
+                      <a:noFill/>
+                    </a:ln>
+                  </pic:spPr>
+                </pic:pic>
+              </a:graphicData>
+            </a:graphic>
+          </wp:inline>
+        </w:drawing>
+      </w:r>
+    </w:p>
+    <w:p>
+      <w:pPr>
+        <w:rPr>
+          <w:rFonts w:asciiTheme="majorHAnsi" w:hAnsiTheme="majorHAnsi"/>
+        </w:rPr>
+      </w:pPr>
+      <w:r>
+        <w:rPr>
+          <w:rFonts w:asciiTheme="majorHAnsi" w:hAnsiTheme="majorHAnsi"/>
+        </w:rPr>
+        <w:t>Instantie aanmaken van de PDO-klasse i</w:t>
+      </w:r>
+      <w:r>
+        <w:rPr>
+          <w:rFonts w:asciiTheme="majorHAnsi" w:hAnsiTheme="majorHAnsi"/>
+        </w:rPr>
+        <w:t>.</w:t>
+      </w:r>
+      <w:r>
+        <w:rPr>
+          <w:rFonts w:asciiTheme="majorHAnsi" w:hAnsiTheme="majorHAnsi"/>
+        </w:rPr>
+        <w:t>p</w:t>
+      </w:r>
+      <w:r>
+        <w:rPr>
+          <w:rFonts w:asciiTheme="majorHAnsi" w:hAnsiTheme="majorHAnsi"/>
+        </w:rPr>
+        <w:t>.</w:t>
+      </w:r>
+      <w:r>
+        <w:rPr>
+          <w:rFonts w:asciiTheme="majorHAnsi" w:hAnsiTheme="majorHAnsi"/>
+        </w:rPr>
+        <w:t>v</w:t>
+      </w:r>
+      <w:r>
+        <w:rPr>
+          <w:rFonts w:asciiTheme="majorHAnsi" w:hAnsiTheme="majorHAnsi"/>
+        </w:rPr>
+        <w:t>.</w:t>
+      </w:r>
+      <w:r>
+        <w:rPr>
+          <w:rFonts w:asciiTheme="majorHAnsi" w:hAnsiTheme="majorHAnsi"/>
+        </w:rPr>
+        <w:t xml:space="preserve"> mysqli-klasse?</w:t>
+      </w:r>
+    </w:p>
+    <w:p>
+      <w:pPr>
+        <w:rPr>
+          <w:rFonts w:asciiTheme="majorHAnsi" w:hAnsiTheme="majorHAnsi"/>
+        </w:rPr>
+      </w:pPr>
+    </w:p>
+    <w:p>
+      <w:pPr>
+        <w:rPr>
+          <w:rFonts w:asciiTheme="majorHAnsi" w:hAnsiTheme="majorHAnsi"/>
+        </w:rPr>
+      </w:pPr>
+    </w:p>
+    <w:p>
+      <w:pPr>
+        <w:rPr>
+          <w:rFonts w:asciiTheme="majorHAnsi" w:hAnsiTheme="majorHAnsi"/>
+          <w:b/>
+          <w:u w:val="single"/>
+        </w:rPr>
+      </w:pPr>
+      <w:r>
+        <w:rPr>
+          <w:rFonts w:asciiTheme="majorHAnsi" w:hAnsiTheme="majorHAnsi"/>
+          <w:b/>
+          <w:u w:val="single"/>
+        </w:rPr>
+        <w:t>Slide 154 van “web-backend-cursus”:</w:t>
+      </w:r>
+    </w:p>
+    <w:p>
+      <w:pPr>
+        <w:rPr>
+          <w:rFonts w:asciiTheme="majorHAnsi" w:hAnsiTheme="majorHAnsi"/>
+          <w:b/>
+          <w:u w:val="single"/>
+        </w:rPr>
+      </w:pPr>
+      <w:r>
+        <w:rPr>
+          <w:rFonts w:asciiTheme="majorHAnsi" w:hAnsiTheme="majorHAnsi"/>
+          <w:b/>
+          <w:noProof/>
+          <w:lang w:val="en-US"/>
+        </w:rPr>
+        <w:drawing>
+          <wp:inline distT="0" distB="0" distL="0" distR="0" wp14:anchorId="69FE1DBF" wp14:editId="67DFD65C">
+            <wp:extent cx="5753100" cy="1435100"/>
+            <wp:effectExtent l="0" t="0" r="12700" b="12700"/>
+            <wp:docPr id="5" name="Afbeelding 5" descr="Macintosh HD:Users:GieleCools:Desktop:Schermafbeelding 2014-11-22 om 12.55.15.png"/>
+            <wp:cNvGraphicFramePr>
+              <a:graphicFrameLocks xmlns:a="http://schemas.openxmlformats.org/drawingml/2006/main" noChangeAspect="1"/>
+            </wp:cNvGraphicFramePr>
+            <a:graphic xmlns:a="http://schemas.openxmlformats.org/drawingml/2006/main">
+              <a:graphicData uri="http://schemas.openxmlformats.org/drawingml/2006/picture">
+                <pic:pic xmlns:pic="http://schemas.openxmlformats.org/drawingml/2006/picture">
+                  <pic:nvPicPr>
+                    <pic:cNvPr id="0" name="Picture 2" descr="Macintosh HD:Users:GieleCools:Desktop:Schermafbeelding 2014-11-22 om 12.55.15.png"/>
+                    <pic:cNvPicPr>
+                      <a:picLocks noChangeAspect="1" noChangeArrowheads="1"/>
+                    </pic:cNvPicPr>
+                  </pic:nvPicPr>
+                  <pic:blipFill>
+                    <a:blip r:embed="rId9">
+                      <a:extLst>
+                        <a:ext uri="{28A0092B-C50C-407E-A947-70E740481C1C}">
+                          <a14:useLocalDpi xmlns:a14="http://schemas.microsoft.com/office/drawing/2010/main" val="0"/>
+                        </a:ext>
+                      </a:extLst>
+                    </a:blip>
+                    <a:srcRect/>
+                    <a:stretch>
+                      <a:fillRect/>
+                    </a:stretch>
+                  </pic:blipFill>
+                  <pic:spPr bwMode="auto">
+                    <a:xfrm>
+                      <a:off x="0" y="0"/>
+                      <a:ext cx="5753100" cy="1435100"/>
+                    </a:xfrm>
+                    <a:prstGeom prst="rect">
+                      <a:avLst/>
+                    </a:prstGeom>
+                    <a:noFill/>
+                    <a:ln>
+                      <a:noFill/>
+                    </a:ln>
+                  </pic:spPr>
+                </pic:pic>
+              </a:graphicData>
+            </a:graphic>
+          </wp:inline>
+        </w:drawing>
+      </w:r>
+    </w:p>
+    <w:p>
+      <w:pPr>
+        <w:rPr>
+          <w:rFonts w:asciiTheme="majorHAnsi" w:hAnsiTheme="majorHAnsi"/>
+        </w:rPr>
+      </w:pPr>
+      <w:r>
+        <w:rPr>
+          <w:rFonts w:asciiTheme="majorHAnsi" w:hAnsiTheme="majorHAnsi"/>
+        </w:rPr>
+        <w:t>Combinatie van $result-&gt;fetch_row() en $result-&gt;fetch_assoc() ?</w:t>
+      </w:r>
+    </w:p>
+    <w:p>
+      <w:pPr>
+        <w:rPr>
+          <w:rFonts w:asciiTheme="majorHAnsi" w:hAnsiTheme="majorHAnsi"/>
+        </w:rPr>
+      </w:pPr>
+    </w:p>
+    <w:p>
+      <w:pPr>
+        <w:rPr>
+          <w:rFonts w:asciiTheme="majorHAnsi" w:hAnsiTheme="majorHAnsi"/>
+          <w:b/>
+          <w:u w:val="single"/>
+        </w:rPr>
+      </w:pPr>
+      <w:r>
+        <w:rPr>
+          <w:rFonts w:asciiTheme="majorHAnsi" w:hAnsiTheme="majorHAnsi"/>
+          <w:b/>
+          <w:u w:val="single"/>
+        </w:rPr>
+        <w:t>Opdracht-CRUD-insert-024</w:t>
+      </w:r>
+    </w:p>
+    <w:p>
+      <w:pPr>
+        <w:rPr>
+          <w:rFonts w:asciiTheme="majorHAnsi" w:hAnsiTheme="majorHAnsi"/>
+          <w:b/>
+          <w:u w:val="single"/>
+        </w:rPr>
+      </w:pPr>
+      <w:r>
+        <w:rPr>
+          <w:rFonts w:asciiTheme="majorHAnsi" w:hAnsiTheme="majorHAnsi"/>
+          <w:b/>
+          <w:noProof/>
+          <w:lang w:val="en-US"/>
+        </w:rPr>
+        <w:drawing>
+          <wp:inline distT="0" distB="0" distL="0" distR="0" wp14:anchorId="00F32F3C" wp14:editId="64DAEC1C">
+            <wp:extent cx="5753100" cy="596900"/>
+            <wp:effectExtent l="0" t="0" r="12700" b="12700"/>
+            <wp:docPr id="7" name="Afbeelding 7" descr="Macintosh HD:Users:GieleCools:Desktop:Schermafbeelding 2014-11-22 om 20.10.28.png"/>
+            <wp:cNvGraphicFramePr>
+              <a:graphicFrameLocks xmlns:a="http://schemas.openxmlformats.org/drawingml/2006/main" noChangeAspect="1"/>
+            </wp:cNvGraphicFramePr>
+            <a:graphic xmlns:a="http://schemas.openxmlformats.org/drawingml/2006/main">
+              <a:graphicData uri="http://schemas.openxmlformats.org/drawingml/2006/picture">
+                <pic:pic xmlns:pic="http://schemas.openxmlformats.org/drawingml/2006/picture">
+                  <pic:nvPicPr>
+                    <pic:cNvPr id="0" name="Picture 4" descr="Macintosh HD:Users:GieleCools:Desktop:Schermafbeelding 2014-11-22 om 20.10.28.png"/>
+                    <pic:cNvPicPr>
+                      <a:picLocks noChangeAspect="1" noChangeArrowheads="1"/>
+                    </pic:cNvPicPr>
+                  </pic:nvPicPr>
+                  <pic:blipFill>
+                    <a:blip r:embed="rId10">
+                      <a:extLst>
+                        <a:ext uri="{28A0092B-C50C-407E-A947-70E740481C1C}">
+                          <a14:useLocalDpi xmlns:a14="http://schemas.microsoft.com/office/drawing/2010/main" val="0"/>
+                        </a:ext>
+                      </a:extLst>
+                    </a:blip>
+                    <a:srcRect/>
+                    <a:stretch>
+                      <a:fillRect/>
+                    </a:stretch>
+                  </pic:blipFill>
+                  <pic:spPr bwMode="auto">
+                    <a:xfrm>
+                      <a:off x="0" y="0"/>
+                      <a:ext cx="5753100" cy="596900"/>
+                    </a:xfrm>
+                    <a:prstGeom prst="rect">
+                      <a:avLst/>
+                    </a:prstGeom>
+                    <a:noFill/>
+                    <a:ln>
+                      <a:noFill/>
+                    </a:ln>
+                  </pic:spPr>
+                </pic:pic>
+              </a:graphicData>
+            </a:graphic>
+          </wp:inline>
+        </w:drawing>
+      </w:r>
+    </w:p>
+    <w:p>
+      <w:pPr>
+        <w:rPr>
+          <w:rFonts w:asciiTheme="majorHAnsi" w:hAnsiTheme="majorHAnsi"/>
+        </w:rPr>
+      </w:pPr>
+      <w:r>
+        <w:rPr>
+          <w:rFonts w:asciiTheme="majorHAnsi" w:hAnsiTheme="majorHAnsi"/>
+        </w:rPr>
+        <w:t>Bij het invullen van de values bij de input-elementen, worden die values in de input textboxen afgebeeld.</w:t>
+      </w:r>
+    </w:p>
+    <w:p>
+      <w:pPr>
+        <w:rPr>
+          <w:rFonts w:asciiTheme="majorHAnsi" w:hAnsiTheme="majorHAnsi"/>
+        </w:rPr>
+      </w:pPr>
+    </w:p>
+    <w:p>
+      <w:pPr>
+        <w:rPr>
+          <w:rFonts w:asciiTheme="majorHAnsi" w:hAnsiTheme="majorHAnsi"/>
+          <w:b/>
+          <w:u w:val="single"/>
+        </w:rPr>
+      </w:pPr>
+      <w:r>
+        <w:rPr>
+          <w:rFonts w:asciiTheme="majorHAnsi" w:hAnsiTheme="majorHAnsi"/>
+          <w:b/>
+          <w:u w:val="single"/>
+        </w:rPr>
+        <w:t>Opdracht-CRUD-delete</w:t>
+      </w:r>
+      <w:r>
+        <w:rPr>
+          <w:rFonts w:asciiTheme="majorHAnsi" w:hAnsiTheme="majorHAnsi"/>
+          <w:b/>
+          <w:u w:val="single"/>
+        </w:rPr>
+        <w:t>-025</w:t>
+      </w:r>
+    </w:p>
+    <w:p>
+      <w:pPr>
+        <w:rPr>
+          <w:rFonts w:asciiTheme="majorHAnsi" w:hAnsiTheme="majorHAnsi"/>
+        </w:rPr>
+      </w:pPr>
+      <w:r>
+        <w:rPr>
+          <w:rFonts w:asciiTheme="majorHAnsi" w:hAnsiTheme="majorHAnsi"/>
+        </w:rPr>
+        <w:t xml:space="preserve">Kolomnamen van opgave komt niet overeen met kolomnamen in het </w:t>
+      </w:r>
+      <w:r>
+        <w:rPr>
+          <w:rFonts w:asciiTheme="majorHAnsi" w:hAnsiTheme="majorHAnsi"/>
+        </w:rPr>
+        <w:t>resultaat bij</w:t>
+      </w:r>
+      <w:r>
+        <w:rPr>
+          <w:rFonts w:asciiTheme="majorHAnsi" w:hAnsiTheme="majorHAnsi"/>
+        </w:rPr>
+        <w:t xml:space="preserve"> de opgave.</w:t>
+      </w:r>
+    </w:p>
+    <w:p>
+      <w:pPr>
+        <w:rPr>
+          <w:rFonts w:asciiTheme="majorHAnsi" w:hAnsiTheme="majorHAnsi"/>
+        </w:rPr>
+      </w:pPr>
+    </w:p>
+    <w:p>
+      <w:pPr>
+        <w:rPr>
+          <w:rFonts w:asciiTheme="majorHAnsi" w:hAnsiTheme="majorHAnsi"/>
+        </w:rPr>
+      </w:pPr>
+      <w:r>
+        <w:rPr>
+          <w:rFonts w:asciiTheme="majorHAnsi" w:hAnsiTheme="majorHAnsi"/>
+        </w:rPr>
+        <w:t>Opgave: alle kolommen van brouwers</w:t>
+      </w:r>
+    </w:p>
+    <w:p>
+      <w:pPr>
+        <w:rPr>
+          <w:rFonts w:asciiTheme="majorHAnsi" w:hAnsiTheme="majorHAnsi"/>
+          <w:b/>
+          <w:u w:val="single"/>
+        </w:rPr>
+      </w:pPr>
+      <w:r>
+        <w:rPr>
+          <w:rFonts w:asciiTheme="majorHAnsi" w:hAnsiTheme="majorHAnsi"/>
+          <w:b/>
+          <w:noProof/>
+          <w:lang w:val="en-US"/>
+        </w:rPr>
+        <w:drawing>
+          <wp:inline distT="0" distB="0" distL="0" distR="0" wp14:anchorId="6E00E2AE" wp14:editId="4D7E1BBE">
+            <wp:extent cx="5753100" cy="419100"/>
+            <wp:effectExtent l="0" t="0" r="12700" b="12700"/>
+            <wp:docPr id="6" name="Afbeelding 6" descr="Macintosh HD:Users:GieleCools:Desktop:Schermafbeelding 2014-11-23 om 10.58.02.png"/>
+            <wp:cNvGraphicFramePr>
+              <a:graphicFrameLocks xmlns:a="http://schemas.openxmlformats.org/drawingml/2006/main" noChangeAspect="1"/>
+            </wp:cNvGraphicFramePr>
+            <a:graphic xmlns:a="http://schemas.openxmlformats.org/drawingml/2006/main">
+              <a:graphicData uri="http://schemas.openxmlformats.org/drawingml/2006/picture">
+                <pic:pic xmlns:pic="http://schemas.openxmlformats.org/drawingml/2006/picture">
+                  <pic:nvPicPr>
+                    <pic:cNvPr id="0" name="Picture 1" descr="Macintosh HD:Users:GieleCools:Desktop:Schermafbeelding 2014-11-23 om 10.58.02.png"/>
+                    <pic:cNvPicPr>
+                      <a:picLocks noChangeAspect="1" noChangeArrowheads="1"/>
+                    </pic:cNvPicPr>
+                  </pic:nvPicPr>
+                  <pic:blipFill>
+                    <a:blip r:embed="rId11">
+                      <a:extLst>
+                        <a:ext uri="{28A0092B-C50C-407E-A947-70E740481C1C}">
+                          <a14:useLocalDpi xmlns:a14="http://schemas.microsoft.com/office/drawing/2010/main" val="0"/>
+                        </a:ext>
+                      </a:extLst>
+                    </a:blip>
+                    <a:srcRect/>
+                    <a:stretch>
+                      <a:fillRect/>
+                    </a:stretch>
+                  </pic:blipFill>
+                  <pic:spPr bwMode="auto">
+                    <a:xfrm>
+                      <a:off x="0" y="0"/>
+                      <a:ext cx="5753100" cy="419100"/>
+                    </a:xfrm>
+                    <a:prstGeom prst="rect">
+                      <a:avLst/>
+                    </a:prstGeom>
+                    <a:noFill/>
+                    <a:ln>
+                      <a:noFill/>
+                    </a:ln>
+                  </pic:spPr>
+                </pic:pic>
+              </a:graphicData>
+            </a:graphic>
+          </wp:inline>
+        </w:drawing>
+      </w:r>
+    </w:p>
+    <w:p>
+      <w:pPr>
+        <w:rPr>
+          <w:rFonts w:asciiTheme="majorHAnsi" w:hAnsiTheme="majorHAnsi"/>
+          <w:b/>
+          <w:u w:val="single"/>
+        </w:rPr>
+      </w:pPr>
+    </w:p>
+    <w:p>
+      <w:pPr>
+        <w:rPr>
+          <w:rFonts w:asciiTheme="majorHAnsi" w:hAnsiTheme="majorHAnsi"/>
+        </w:rPr>
+      </w:pPr>
+      <w:r>
+        <w:rPr>
+          <w:rFonts w:asciiTheme="majorHAnsi" w:hAnsiTheme="majorHAnsi"/>
+        </w:rPr>
+        <w:t xml:space="preserve">Resultaat bij opgave: </w:t>
+      </w:r>
+      <w:r>
+        <w:rPr>
+          <w:rFonts w:asciiTheme="majorHAnsi" w:hAnsiTheme="majorHAnsi"/>
+        </w:rPr>
+        <w:t>right outer join</w:t>
+      </w:r>
+      <w:r>
+        <w:rPr>
+          <w:rFonts w:asciiTheme="majorHAnsi" w:hAnsiTheme="majorHAnsi"/>
+        </w:rPr>
+        <w:t xml:space="preserve"> van bieren en brouwers</w:t>
+      </w:r>
+    </w:p>
+    <w:p>
+      <w:pPr>
+        <w:rPr>
+          <w:rFonts w:asciiTheme="majorHAnsi" w:hAnsiTheme="majorHAnsi"/>
+        </w:rPr>
+      </w:pPr>
+      <w:r>
+        <w:rPr>
+          <w:rFonts w:asciiTheme="majorHAnsi" w:hAnsiTheme="majorHAnsi"/>
+        </w:rPr>
+        <w:t>SELECT *</w:t>
+      </w:r>
+    </w:p>
+    <w:p>
+      <w:pPr>
+        <w:ind w:firstLine="708"/>
+        <w:rPr>
+          <w:rFonts w:asciiTheme="majorHAnsi" w:hAnsiTheme="majorHAnsi"/>
+        </w:rPr>
+      </w:pPr>
+      <w:r>
+        <w:rPr>
+          <w:rFonts w:asciiTheme="majorHAnsi" w:hAnsiTheme="majorHAnsi"/>
+        </w:rPr>
+        <w:t>FROM bieren</w:t>
+      </w:r>
+    </w:p>
+    <w:p>
+      <w:pPr>
+        <w:rPr>
+          <w:rFonts w:asciiTheme="majorHAnsi" w:hAnsiTheme="majorHAnsi"/>
+        </w:rPr>
+      </w:pPr>
+      <w:r>
+        <w:rPr>
+          <w:rFonts w:asciiTheme="majorHAnsi" w:hAnsiTheme="majorHAnsi"/>
+        </w:rPr>
+        <w:tab/>
+        <w:t>RIGHT OUTER JOIN brouwers</w:t>
+      </w:r>
+    </w:p>
+    <w:p>
+      <w:pPr>
+        <w:rPr>
+          <w:rFonts w:asciiTheme="majorHAnsi" w:hAnsiTheme="majorHAnsi"/>
+        </w:rPr>
+      </w:pPr>
+      <w:r>
+        <w:rPr>
+          <w:rFonts w:asciiTheme="majorHAnsi" w:hAnsiTheme="majorHAnsi"/>
+        </w:rPr>
+        <w:tab/>
+      </w:r>
+      <w:bookmarkStart w:id="0" w:name="_GoBack"/>
+      <w:bookmarkEnd w:id="0"/>
+      <w:r>
+        <w:rPr>
+          <w:rFonts w:asciiTheme="majorHAnsi" w:hAnsiTheme="majorHAnsi"/>
+        </w:rPr>
+        <w:t>ON bieren.brouwernr = brouwers.brouwernr</w:t>
+      </w:r>
+    </w:p>
+    <w:p>
+      <w:pPr>
+        <w:rPr>
+          <w:rFonts w:asciiTheme="majorHAnsi" w:hAnsiTheme="majorHAnsi"/>
+          <w:b/>
+          <w:u w:val="single"/>
+        </w:rPr>
+      </w:pPr>
+      <w:r>
+        <w:rPr>
+          <w:rFonts w:asciiTheme="majorHAnsi" w:hAnsiTheme="majorHAnsi"/>
+          <w:b/>
+          <w:noProof/>
+          <w:lang w:val="en-US"/>
+        </w:rPr>
+        <w:drawing>
+          <wp:inline distT="0" distB="0" distL="0" distR="0" wp14:anchorId="70DE4045" wp14:editId="3E0C40F2">
+            <wp:extent cx="5753100" cy="939800"/>
+            <wp:effectExtent l="0" t="0" r="12700" b="0"/>
+            <wp:docPr id="8" name="Afbeelding 8" descr="Macintosh HD:Users:GieleCools:Desktop:Schermafbeelding 2014-11-23 om 10.58.09.png"/>
+            <wp:cNvGraphicFramePr>
+              <a:graphicFrameLocks xmlns:a="http://schemas.openxmlformats.org/drawingml/2006/main" noChangeAspect="1"/>
+            </wp:cNvGraphicFramePr>
+            <a:graphic xmlns:a="http://schemas.openxmlformats.org/drawingml/2006/main">
+              <a:graphicData uri="http://schemas.openxmlformats.org/drawingml/2006/picture">
+                <pic:pic xmlns:pic="http://schemas.openxmlformats.org/drawingml/2006/picture">
+                  <pic:nvPicPr>
+                    <pic:cNvPr id="0" name="Picture 2" descr="Macintosh HD:Users:GieleCools:Desktop:Schermafbeelding 2014-11-23 om 10.58.09.png"/>
+                    <pic:cNvPicPr>
+                      <a:picLocks noChangeAspect="1" noChangeArrowheads="1"/>
+                    </pic:cNvPicPr>
+                  </pic:nvPicPr>
+                  <pic:blipFill>
+                    <a:blip r:embed="rId12">
+                      <a:extLst>
+                        <a:ext uri="{28A0092B-C50C-407E-A947-70E740481C1C}">
+                          <a14:useLocalDpi xmlns:a14="http://schemas.microsoft.com/office/drawing/2010/main" val="0"/>
+                        </a:ext>
+                      </a:extLst>
+                    </a:blip>
+                    <a:srcRect/>
+                    <a:stretch>
+                      <a:fillRect/>
+                    </a:stretch>
+                  </pic:blipFill>
+                  <pic:spPr bwMode="auto">
+                    <a:xfrm>
+                      <a:off x="0" y="0"/>
+                      <a:ext cx="5753100" cy="939800"/>
                     </a:xfrm>
                     <a:prstGeom prst="rect">
                       <a:avLst/>

</xml_diff>

<commit_message>
ongeldige link verwijzing naar geheime pagina in voorbeeld voorbeeld-security-user-type.php
</commit_message>
<xml_diff>
--- a/Fouten in cursus Uitdieping.docx
+++ b/Fouten in cursus Uitdieping.docx
@@ -77,7 +77,21 @@
         <w:rPr>
           <w:rFonts w:asciiTheme="majorHAnsi" w:hAnsiTheme="majorHAnsi"/>
         </w:rPr>
-        <w:t>Geen link voor het vernietigen van een session aanwezig op de oplossingspagina.</w:t>
+        <w:t xml:space="preserve">Geen link voor het vernietigen van een </w:t>
+      </w:r>
+      <w:proofErr w:type="spellStart"/>
+      <w:r>
+        <w:rPr>
+          <w:rFonts w:asciiTheme="majorHAnsi" w:hAnsiTheme="majorHAnsi"/>
+        </w:rPr>
+        <w:t>session</w:t>
+      </w:r>
+      <w:proofErr w:type="spellEnd"/>
+      <w:r>
+        <w:rPr>
+          <w:rFonts w:asciiTheme="majorHAnsi" w:hAnsiTheme="majorHAnsi"/>
+        </w:rPr>
+        <w:t xml:space="preserve"> aanwezig op de oplossingspagina.</w:t>
       </w:r>
     </w:p>
     <w:p>
@@ -123,41 +137,181 @@
           <w:rFonts w:asciiTheme="majorHAnsi" w:hAnsiTheme="majorHAnsi"/>
           <w:lang w:val="en-US"/>
         </w:rPr>
-        <w:t>- nadat instance werk aangemaakt:</w:t>
-      </w:r>
-      <w:r>
-        <w:rPr>
-          <w:rFonts w:asciiTheme="majorHAnsi" w:hAnsiTheme="majorHAnsi"/>
-          <w:lang w:val="en-US"/>
-        </w:rPr>
-        <w:t>” moet “nadat instance werd aangemaakt” zijn.</w:t>
-      </w:r>
-    </w:p>
-    <w:p>
-      <w:pPr>
-        <w:rPr>
-          <w:rFonts w:asciiTheme="majorHAnsi" w:hAnsiTheme="majorHAnsi"/>
-          <w:b/>
-          <w:u w:val="single"/>
-        </w:rPr>
-      </w:pPr>
-    </w:p>
-    <w:p>
-      <w:pPr>
-        <w:rPr>
-          <w:rFonts w:asciiTheme="majorHAnsi" w:hAnsiTheme="majorHAnsi"/>
-          <w:b/>
-          <w:u w:val="single"/>
-        </w:rPr>
-      </w:pPr>
-      <w:r>
-        <w:rPr>
-          <w:rFonts w:asciiTheme="majorHAnsi" w:hAnsiTheme="majorHAnsi"/>
-          <w:b/>
-          <w:u w:val="single"/>
-        </w:rPr>
-        <w:t>Voorbeeld-classes-instance</w:t>
-      </w:r>
+        <w:t xml:space="preserve">- </w:t>
+      </w:r>
+      <w:proofErr w:type="spellStart"/>
+      <w:proofErr w:type="gramStart"/>
+      <w:r>
+        <w:rPr>
+          <w:rFonts w:asciiTheme="majorHAnsi" w:hAnsiTheme="majorHAnsi"/>
+          <w:lang w:val="en-US"/>
+        </w:rPr>
+        <w:t>nadat</w:t>
+      </w:r>
+      <w:proofErr w:type="spellEnd"/>
+      <w:proofErr w:type="gramEnd"/>
+      <w:r>
+        <w:rPr>
+          <w:rFonts w:asciiTheme="majorHAnsi" w:hAnsiTheme="majorHAnsi"/>
+          <w:lang w:val="en-US"/>
+        </w:rPr>
+        <w:t xml:space="preserve"> instance </w:t>
+      </w:r>
+      <w:proofErr w:type="spellStart"/>
+      <w:r>
+        <w:rPr>
+          <w:rFonts w:asciiTheme="majorHAnsi" w:hAnsiTheme="majorHAnsi"/>
+          <w:lang w:val="en-US"/>
+        </w:rPr>
+        <w:t>werk</w:t>
+      </w:r>
+      <w:proofErr w:type="spellEnd"/>
+      <w:r>
+        <w:rPr>
+          <w:rFonts w:asciiTheme="majorHAnsi" w:hAnsiTheme="majorHAnsi"/>
+          <w:lang w:val="en-US"/>
+        </w:rPr>
+        <w:t xml:space="preserve"> </w:t>
+      </w:r>
+      <w:proofErr w:type="spellStart"/>
+      <w:r>
+        <w:rPr>
+          <w:rFonts w:asciiTheme="majorHAnsi" w:hAnsiTheme="majorHAnsi"/>
+          <w:lang w:val="en-US"/>
+        </w:rPr>
+        <w:t>aangemaakt</w:t>
+      </w:r>
+      <w:proofErr w:type="spellEnd"/>
+      <w:r>
+        <w:rPr>
+          <w:rFonts w:asciiTheme="majorHAnsi" w:hAnsiTheme="majorHAnsi"/>
+          <w:lang w:val="en-US"/>
+        </w:rPr>
+        <w:t>:</w:t>
+      </w:r>
+      <w:r>
+        <w:rPr>
+          <w:rFonts w:asciiTheme="majorHAnsi" w:hAnsiTheme="majorHAnsi"/>
+          <w:lang w:val="en-US"/>
+        </w:rPr>
+        <w:t xml:space="preserve">” </w:t>
+      </w:r>
+      <w:proofErr w:type="spellStart"/>
+      <w:r>
+        <w:rPr>
+          <w:rFonts w:asciiTheme="majorHAnsi" w:hAnsiTheme="majorHAnsi"/>
+          <w:lang w:val="en-US"/>
+        </w:rPr>
+        <w:t>moet</w:t>
+      </w:r>
+      <w:proofErr w:type="spellEnd"/>
+      <w:r>
+        <w:rPr>
+          <w:rFonts w:asciiTheme="majorHAnsi" w:hAnsiTheme="majorHAnsi"/>
+          <w:lang w:val="en-US"/>
+        </w:rPr>
+        <w:t xml:space="preserve"> “</w:t>
+      </w:r>
+      <w:proofErr w:type="spellStart"/>
+      <w:r>
+        <w:rPr>
+          <w:rFonts w:asciiTheme="majorHAnsi" w:hAnsiTheme="majorHAnsi"/>
+          <w:lang w:val="en-US"/>
+        </w:rPr>
+        <w:t>nadat</w:t>
+      </w:r>
+      <w:proofErr w:type="spellEnd"/>
+      <w:r>
+        <w:rPr>
+          <w:rFonts w:asciiTheme="majorHAnsi" w:hAnsiTheme="majorHAnsi"/>
+          <w:lang w:val="en-US"/>
+        </w:rPr>
+        <w:t xml:space="preserve"> instance </w:t>
+      </w:r>
+      <w:proofErr w:type="spellStart"/>
+      <w:r>
+        <w:rPr>
+          <w:rFonts w:asciiTheme="majorHAnsi" w:hAnsiTheme="majorHAnsi"/>
+          <w:lang w:val="en-US"/>
+        </w:rPr>
+        <w:t>werd</w:t>
+      </w:r>
+      <w:proofErr w:type="spellEnd"/>
+      <w:r>
+        <w:rPr>
+          <w:rFonts w:asciiTheme="majorHAnsi" w:hAnsiTheme="majorHAnsi"/>
+          <w:lang w:val="en-US"/>
+        </w:rPr>
+        <w:t xml:space="preserve"> </w:t>
+      </w:r>
+      <w:proofErr w:type="spellStart"/>
+      <w:r>
+        <w:rPr>
+          <w:rFonts w:asciiTheme="majorHAnsi" w:hAnsiTheme="majorHAnsi"/>
+          <w:lang w:val="en-US"/>
+        </w:rPr>
+        <w:t>aangemaakt</w:t>
+      </w:r>
+      <w:proofErr w:type="spellEnd"/>
+      <w:r>
+        <w:rPr>
+          <w:rFonts w:asciiTheme="majorHAnsi" w:hAnsiTheme="majorHAnsi"/>
+          <w:lang w:val="en-US"/>
+        </w:rPr>
+        <w:t xml:space="preserve">” </w:t>
+      </w:r>
+      <w:proofErr w:type="spellStart"/>
+      <w:r>
+        <w:rPr>
+          <w:rFonts w:asciiTheme="majorHAnsi" w:hAnsiTheme="majorHAnsi"/>
+          <w:lang w:val="en-US"/>
+        </w:rPr>
+        <w:t>zijn</w:t>
+      </w:r>
+      <w:proofErr w:type="spellEnd"/>
+      <w:r>
+        <w:rPr>
+          <w:rFonts w:asciiTheme="majorHAnsi" w:hAnsiTheme="majorHAnsi"/>
+          <w:lang w:val="en-US"/>
+        </w:rPr>
+        <w:t>.</w:t>
+      </w:r>
+    </w:p>
+    <w:p>
+      <w:pPr>
+        <w:rPr>
+          <w:rFonts w:asciiTheme="majorHAnsi" w:hAnsiTheme="majorHAnsi"/>
+          <w:b/>
+          <w:u w:val="single"/>
+        </w:rPr>
+      </w:pPr>
+    </w:p>
+    <w:p>
+      <w:pPr>
+        <w:rPr>
+          <w:rFonts w:asciiTheme="majorHAnsi" w:hAnsiTheme="majorHAnsi"/>
+          <w:b/>
+          <w:u w:val="single"/>
+        </w:rPr>
+      </w:pPr>
+      <w:r>
+        <w:rPr>
+          <w:rFonts w:asciiTheme="majorHAnsi" w:hAnsiTheme="majorHAnsi"/>
+          <w:b/>
+          <w:u w:val="single"/>
+        </w:rPr>
+        <w:t>Voorbeeld-classes-</w:t>
+      </w:r>
+      <w:proofErr w:type="spellStart"/>
+      <w:r>
+        <w:rPr>
+          <w:rFonts w:asciiTheme="majorHAnsi" w:hAnsiTheme="majorHAnsi"/>
+          <w:b/>
+          <w:u w:val="single"/>
+        </w:rPr>
+        <w:t>instance</w:t>
+      </w:r>
+      <w:proofErr w:type="spellEnd"/>
     </w:p>
     <w:p>
       <w:pPr>
@@ -266,6 +420,7 @@
           <w:u w:val="single"/>
         </w:rPr>
       </w:pPr>
+      <w:proofErr w:type="gramStart"/>
       <w:r>
         <w:rPr>
           <w:rFonts w:asciiTheme="majorHAnsi" w:hAnsiTheme="majorHAnsi"/>
@@ -274,8 +429,9 @@
           <w:u w:val="single"/>
           <w:lang w:val="en-US"/>
         </w:rPr>
-        <w:t>voorbeeld-classes-construct-049</w:t>
-      </w:r>
+        <w:t>voorbeeld</w:t>
+      </w:r>
+      <w:proofErr w:type="gramEnd"/>
       <w:r>
         <w:rPr>
           <w:rFonts w:asciiTheme="majorHAnsi" w:hAnsiTheme="majorHAnsi"/>
@@ -284,6 +440,16 @@
           <w:u w:val="single"/>
           <w:lang w:val="en-US"/>
         </w:rPr>
+        <w:t>-classes-construct-049</w:t>
+      </w:r>
+      <w:r>
+        <w:rPr>
+          <w:rFonts w:asciiTheme="majorHAnsi" w:hAnsiTheme="majorHAnsi"/>
+          <w:b/>
+          <w:bCs/>
+          <w:u w:val="single"/>
+          <w:lang w:val="en-US"/>
+        </w:rPr>
         <w:t xml:space="preserve"> </w:t>
       </w:r>
       <w:r>
@@ -312,8 +478,18 @@
           <w:b/>
           <w:u w:val="single"/>
         </w:rPr>
-        <w:t>Voorbeeld-classes-construct.php</w:t>
-      </w:r>
+        <w:t>Voorbeeld-classes-</w:t>
+      </w:r>
+      <w:proofErr w:type="spellStart"/>
+      <w:r>
+        <w:rPr>
+          <w:rFonts w:asciiTheme="majorHAnsi" w:hAnsiTheme="majorHAnsi"/>
+          <w:b/>
+          <w:u w:val="single"/>
+        </w:rPr>
+        <w:t>construct.php</w:t>
+      </w:r>
+      <w:proofErr w:type="spellEnd"/>
     </w:p>
     <w:p>
       <w:pPr>
@@ -373,7 +549,23 @@
           <w:rFonts w:asciiTheme="majorHAnsi" w:hAnsiTheme="majorHAnsi"/>
           <w:b/>
         </w:rPr>
-        <w:t xml:space="preserve"> Finn, ipv Timestamp</w:t>
+        <w:t xml:space="preserve"> Finn, </w:t>
+      </w:r>
+      <w:proofErr w:type="spellStart"/>
+      <w:r>
+        <w:rPr>
+          <w:rFonts w:asciiTheme="majorHAnsi" w:hAnsiTheme="majorHAnsi"/>
+          <w:b/>
+        </w:rPr>
+        <w:t>ipv</w:t>
+      </w:r>
+      <w:proofErr w:type="spellEnd"/>
+      <w:r>
+        <w:rPr>
+          <w:rFonts w:asciiTheme="majorHAnsi" w:hAnsiTheme="majorHAnsi"/>
+          <w:b/>
+        </w:rPr>
+        <w:t xml:space="preserve"> Timestamp</w:t>
       </w:r>
     </w:p>
     <w:p>
@@ -387,7 +579,21 @@
           <w:rFonts w:asciiTheme="majorHAnsi" w:hAnsiTheme="majorHAnsi"/>
         </w:rPr>
         <w:tab/>
-        <w:t>$finn = new Finn();</w:t>
+        <w:t>$</w:t>
+      </w:r>
+      <w:proofErr w:type="spellStart"/>
+      <w:r>
+        <w:rPr>
+          <w:rFonts w:asciiTheme="majorHAnsi" w:hAnsiTheme="majorHAnsi"/>
+        </w:rPr>
+        <w:t>finn</w:t>
+      </w:r>
+      <w:proofErr w:type="spellEnd"/>
+      <w:r>
+        <w:rPr>
+          <w:rFonts w:asciiTheme="majorHAnsi" w:hAnsiTheme="majorHAnsi"/>
+        </w:rPr>
+        <w:t xml:space="preserve"> = new Finn();</w:t>
       </w:r>
     </w:p>
     <w:p>
@@ -436,7 +642,55 @@
           <w:rFonts w:asciiTheme="majorHAnsi" w:hAnsiTheme="majorHAnsi"/>
           <w:lang w:val="en-US"/>
         </w:rPr>
-        <w:t>In de opgave staat bij constructor:</w:t>
+        <w:t xml:space="preserve">In de </w:t>
+      </w:r>
+      <w:proofErr w:type="spellStart"/>
+      <w:r>
+        <w:rPr>
+          <w:rFonts w:asciiTheme="majorHAnsi" w:hAnsiTheme="majorHAnsi"/>
+          <w:lang w:val="en-US"/>
+        </w:rPr>
+        <w:t>opgave</w:t>
+      </w:r>
+      <w:proofErr w:type="spellEnd"/>
+      <w:r>
+        <w:rPr>
+          <w:rFonts w:asciiTheme="majorHAnsi" w:hAnsiTheme="majorHAnsi"/>
+          <w:lang w:val="en-US"/>
+        </w:rPr>
+        <w:t xml:space="preserve"> </w:t>
+      </w:r>
+      <w:proofErr w:type="spellStart"/>
+      <w:r>
+        <w:rPr>
+          <w:rFonts w:asciiTheme="majorHAnsi" w:hAnsiTheme="majorHAnsi"/>
+          <w:lang w:val="en-US"/>
+        </w:rPr>
+        <w:t>staat</w:t>
+      </w:r>
+      <w:proofErr w:type="spellEnd"/>
+      <w:r>
+        <w:rPr>
+          <w:rFonts w:asciiTheme="majorHAnsi" w:hAnsiTheme="majorHAnsi"/>
+          <w:lang w:val="en-US"/>
+        </w:rPr>
+        <w:t xml:space="preserve"> </w:t>
+      </w:r>
+      <w:proofErr w:type="spellStart"/>
+      <w:r>
+        <w:rPr>
+          <w:rFonts w:asciiTheme="majorHAnsi" w:hAnsiTheme="majorHAnsi"/>
+          <w:lang w:val="en-US"/>
+        </w:rPr>
+        <w:t>bij</w:t>
+      </w:r>
+      <w:proofErr w:type="spellEnd"/>
+      <w:r>
+        <w:rPr>
+          <w:rFonts w:asciiTheme="majorHAnsi" w:hAnsiTheme="majorHAnsi"/>
+          <w:lang w:val="en-US"/>
+        </w:rPr>
+        <w:t xml:space="preserve"> constructor:</w:t>
       </w:r>
     </w:p>
     <w:p>
@@ -519,11 +773,19 @@
         </w:rPr>
         <w:t>$</w:t>
       </w:r>
-      <w:r>
-        <w:rPr>
-          <w:rFonts w:asciiTheme="majorHAnsi" w:hAnsiTheme="majorHAnsi"/>
-        </w:rPr>
-        <w:t>hundred gelijk aan</w:t>
+      <w:proofErr w:type="spellStart"/>
+      <w:r>
+        <w:rPr>
+          <w:rFonts w:asciiTheme="majorHAnsi" w:hAnsiTheme="majorHAnsi"/>
+        </w:rPr>
+        <w:t>hundred</w:t>
+      </w:r>
+      <w:proofErr w:type="spellEnd"/>
+      <w:r>
+        <w:rPr>
+          <w:rFonts w:asciiTheme="majorHAnsi" w:hAnsiTheme="majorHAnsi"/>
+        </w:rPr>
+        <w:t xml:space="preserve"> gelijk aan</w:t>
       </w:r>
       <w:r>
         <w:rPr>
@@ -537,11 +799,19 @@
         </w:rPr>
         <w:t>$</w:t>
       </w:r>
-      <w:r>
-        <w:rPr>
-          <w:rFonts w:asciiTheme="majorHAnsi" w:hAnsiTheme="majorHAnsi"/>
-        </w:rPr>
-        <w:t>relative * 100</w:t>
+      <w:proofErr w:type="spellStart"/>
+      <w:r>
+        <w:rPr>
+          <w:rFonts w:asciiTheme="majorHAnsi" w:hAnsiTheme="majorHAnsi"/>
+        </w:rPr>
+        <w:t>relative</w:t>
+      </w:r>
+      <w:proofErr w:type="spellEnd"/>
+      <w:r>
+        <w:rPr>
+          <w:rFonts w:asciiTheme="majorHAnsi" w:hAnsiTheme="majorHAnsi"/>
+        </w:rPr>
+        <w:t xml:space="preserve"> * 100</w:t>
       </w:r>
       <w:r>
         <w:rPr>
@@ -599,7 +869,21 @@
         <w:rPr>
           <w:rFonts w:asciiTheme="majorHAnsi" w:hAnsiTheme="majorHAnsi"/>
         </w:rPr>
-        <w:t xml:space="preserve">Bij changeHealth </w:t>
+        <w:t xml:space="preserve">Bij </w:t>
+      </w:r>
+      <w:proofErr w:type="spellStart"/>
+      <w:r>
+        <w:rPr>
+          <w:rFonts w:asciiTheme="majorHAnsi" w:hAnsiTheme="majorHAnsi"/>
+        </w:rPr>
+        <w:t>changeHealth</w:t>
+      </w:r>
+      <w:proofErr w:type="spellEnd"/>
+      <w:r>
+        <w:rPr>
+          <w:rFonts w:asciiTheme="majorHAnsi" w:hAnsiTheme="majorHAnsi"/>
+        </w:rPr>
+        <w:t xml:space="preserve"> </w:t>
       </w:r>
       <w:r>
         <w:rPr>
@@ -611,7 +895,21 @@
         <w:rPr>
           <w:rFonts w:asciiTheme="majorHAnsi" w:hAnsiTheme="majorHAnsi"/>
         </w:rPr>
-        <w:t xml:space="preserve"> $healthPoints variabele moet $health zijn</w:t>
+        <w:t xml:space="preserve"> $</w:t>
+      </w:r>
+      <w:proofErr w:type="spellStart"/>
+      <w:r>
+        <w:rPr>
+          <w:rFonts w:asciiTheme="majorHAnsi" w:hAnsiTheme="majorHAnsi"/>
+        </w:rPr>
+        <w:t>healthPoints</w:t>
+      </w:r>
+      <w:proofErr w:type="spellEnd"/>
+      <w:r>
+        <w:rPr>
+          <w:rFonts w:asciiTheme="majorHAnsi" w:hAnsiTheme="majorHAnsi"/>
+        </w:rPr>
+        <w:t xml:space="preserve"> variabele moet $health zijn</w:t>
       </w:r>
     </w:p>
     <w:p>
@@ -850,7 +1148,21 @@
         <w:rPr>
           <w:rFonts w:asciiTheme="majorHAnsi" w:hAnsiTheme="majorHAnsi"/>
         </w:rPr>
-        <w:t xml:space="preserve"> mysqli-klasse?</w:t>
+        <w:t xml:space="preserve"> </w:t>
+      </w:r>
+      <w:proofErr w:type="spellStart"/>
+      <w:r>
+        <w:rPr>
+          <w:rFonts w:asciiTheme="majorHAnsi" w:hAnsiTheme="majorHAnsi"/>
+        </w:rPr>
+        <w:t>mysqli</w:t>
+      </w:r>
+      <w:proofErr w:type="spellEnd"/>
+      <w:r>
+        <w:rPr>
+          <w:rFonts w:asciiTheme="majorHAnsi" w:hAnsiTheme="majorHAnsi"/>
+        </w:rPr>
+        <w:t>-klasse?</w:t>
       </w:r>
     </w:p>
     <w:p>
@@ -959,7 +1271,63 @@
         <w:rPr>
           <w:rFonts w:asciiTheme="majorHAnsi" w:hAnsiTheme="majorHAnsi"/>
         </w:rPr>
-        <w:t>Combinatie van $result-&gt;fetch_row() en $result-&gt;fetch_assoc() ?</w:t>
+        <w:t>Combinatie van $</w:t>
+      </w:r>
+      <w:proofErr w:type="spellStart"/>
+      <w:r>
+        <w:rPr>
+          <w:rFonts w:asciiTheme="majorHAnsi" w:hAnsiTheme="majorHAnsi"/>
+        </w:rPr>
+        <w:t>result</w:t>
+      </w:r>
+      <w:proofErr w:type="spellEnd"/>
+      <w:r>
+        <w:rPr>
+          <w:rFonts w:asciiTheme="majorHAnsi" w:hAnsiTheme="majorHAnsi"/>
+        </w:rPr>
+        <w:t>-&gt;</w:t>
+      </w:r>
+      <w:proofErr w:type="spellStart"/>
+      <w:r>
+        <w:rPr>
+          <w:rFonts w:asciiTheme="majorHAnsi" w:hAnsiTheme="majorHAnsi"/>
+        </w:rPr>
+        <w:t>fetch_row</w:t>
+      </w:r>
+      <w:proofErr w:type="spellEnd"/>
+      <w:r>
+        <w:rPr>
+          <w:rFonts w:asciiTheme="majorHAnsi" w:hAnsiTheme="majorHAnsi"/>
+        </w:rPr>
+        <w:t>() en $</w:t>
+      </w:r>
+      <w:proofErr w:type="spellStart"/>
+      <w:r>
+        <w:rPr>
+          <w:rFonts w:asciiTheme="majorHAnsi" w:hAnsiTheme="majorHAnsi"/>
+        </w:rPr>
+        <w:t>result</w:t>
+      </w:r>
+      <w:proofErr w:type="spellEnd"/>
+      <w:r>
+        <w:rPr>
+          <w:rFonts w:asciiTheme="majorHAnsi" w:hAnsiTheme="majorHAnsi"/>
+        </w:rPr>
+        <w:t>-&gt;</w:t>
+      </w:r>
+      <w:proofErr w:type="spellStart"/>
+      <w:r>
+        <w:rPr>
+          <w:rFonts w:asciiTheme="majorHAnsi" w:hAnsiTheme="majorHAnsi"/>
+        </w:rPr>
+        <w:t>fetch_assoc</w:t>
+      </w:r>
+      <w:proofErr w:type="spellEnd"/>
+      <w:r>
+        <w:rPr>
+          <w:rFonts w:asciiTheme="majorHAnsi" w:hAnsiTheme="majorHAnsi"/>
+        </w:rPr>
+        <w:t>() ?</w:t>
       </w:r>
     </w:p>
     <w:p>
@@ -1061,7 +1429,49 @@
         <w:rPr>
           <w:rFonts w:asciiTheme="majorHAnsi" w:hAnsiTheme="majorHAnsi"/>
         </w:rPr>
-        <w:t>Bij het invullen van de values bij de input-elementen, worden die values in de input textboxen afgebeeld.</w:t>
+        <w:t xml:space="preserve">Bij het invullen van de </w:t>
+      </w:r>
+      <w:proofErr w:type="spellStart"/>
+      <w:r>
+        <w:rPr>
+          <w:rFonts w:asciiTheme="majorHAnsi" w:hAnsiTheme="majorHAnsi"/>
+        </w:rPr>
+        <w:t>values</w:t>
+      </w:r>
+      <w:proofErr w:type="spellEnd"/>
+      <w:r>
+        <w:rPr>
+          <w:rFonts w:asciiTheme="majorHAnsi" w:hAnsiTheme="majorHAnsi"/>
+        </w:rPr>
+        <w:t xml:space="preserve"> bij de input-elementen, worden die </w:t>
+      </w:r>
+      <w:proofErr w:type="spellStart"/>
+      <w:r>
+        <w:rPr>
+          <w:rFonts w:asciiTheme="majorHAnsi" w:hAnsiTheme="majorHAnsi"/>
+        </w:rPr>
+        <w:t>values</w:t>
+      </w:r>
+      <w:proofErr w:type="spellEnd"/>
+      <w:r>
+        <w:rPr>
+          <w:rFonts w:asciiTheme="majorHAnsi" w:hAnsiTheme="majorHAnsi"/>
+        </w:rPr>
+        <w:t xml:space="preserve"> in de input </w:t>
+      </w:r>
+      <w:proofErr w:type="spellStart"/>
+      <w:r>
+        <w:rPr>
+          <w:rFonts w:asciiTheme="majorHAnsi" w:hAnsiTheme="majorHAnsi"/>
+        </w:rPr>
+        <w:t>textboxen</w:t>
+      </w:r>
+      <w:proofErr w:type="spellEnd"/>
+      <w:r>
+        <w:rPr>
+          <w:rFonts w:asciiTheme="majorHAnsi" w:hAnsiTheme="majorHAnsi"/>
+        </w:rPr>
+        <w:t xml:space="preserve"> afgebeeld.</w:t>
       </w:r>
     </w:p>
     <w:p>
@@ -1231,8 +1641,30 @@
         <w:rPr>
           <w:rFonts w:asciiTheme="majorHAnsi" w:hAnsiTheme="majorHAnsi"/>
         </w:rPr>
-        <w:t>right outer join</w:t>
-      </w:r>
+        <w:t xml:space="preserve">right </w:t>
+      </w:r>
+      <w:proofErr w:type="spellStart"/>
+      <w:r>
+        <w:rPr>
+          <w:rFonts w:asciiTheme="majorHAnsi" w:hAnsiTheme="majorHAnsi"/>
+        </w:rPr>
+        <w:t>outer</w:t>
+      </w:r>
+      <w:proofErr w:type="spellEnd"/>
+      <w:r>
+        <w:rPr>
+          <w:rFonts w:asciiTheme="majorHAnsi" w:hAnsiTheme="majorHAnsi"/>
+        </w:rPr>
+        <w:t xml:space="preserve"> </w:t>
+      </w:r>
+      <w:proofErr w:type="spellStart"/>
+      <w:r>
+        <w:rPr>
+          <w:rFonts w:asciiTheme="majorHAnsi" w:hAnsiTheme="majorHAnsi"/>
+        </w:rPr>
+        <w:t>join</w:t>
+      </w:r>
+      <w:proofErr w:type="spellEnd"/>
       <w:r>
         <w:rPr>
           <w:rFonts w:asciiTheme="majorHAnsi" w:hAnsiTheme="majorHAnsi"/>
@@ -1292,15 +1724,30 @@
           <w:rFonts w:asciiTheme="majorHAnsi" w:hAnsiTheme="majorHAnsi"/>
         </w:rPr>
         <w:tab/>
-      </w:r>
-      <w:bookmarkStart w:id="0" w:name="_GoBack"/>
-      <w:bookmarkEnd w:id="0"/>
-      <w:r>
-        <w:rPr>
-          <w:rFonts w:asciiTheme="majorHAnsi" w:hAnsiTheme="majorHAnsi"/>
-        </w:rPr>
-        <w:t>ON bieren.brouwernr = brouwers.brouwernr</w:t>
-      </w:r>
+        <w:t xml:space="preserve">ON </w:t>
+      </w:r>
+      <w:proofErr w:type="spellStart"/>
+      <w:r>
+        <w:rPr>
+          <w:rFonts w:asciiTheme="majorHAnsi" w:hAnsiTheme="majorHAnsi"/>
+        </w:rPr>
+        <w:t>bieren.brouwernr</w:t>
+      </w:r>
+      <w:proofErr w:type="spellEnd"/>
+      <w:r>
+        <w:rPr>
+          <w:rFonts w:asciiTheme="majorHAnsi" w:hAnsiTheme="majorHAnsi"/>
+        </w:rPr>
+        <w:t xml:space="preserve"> = </w:t>
+      </w:r>
+      <w:proofErr w:type="spellStart"/>
+      <w:r>
+        <w:rPr>
+          <w:rFonts w:asciiTheme="majorHAnsi" w:hAnsiTheme="majorHAnsi"/>
+        </w:rPr>
+        <w:t>brouwers.brouwernr</w:t>
+      </w:r>
+      <w:proofErr w:type="spellEnd"/>
     </w:p>
     <w:p>
       <w:pPr>
@@ -1366,6 +1813,121 @@
           </wp:inline>
         </w:drawing>
       </w:r>
+    </w:p>
+    <w:p>
+      <w:pPr>
+        <w:rPr>
+          <w:rFonts w:asciiTheme="majorHAnsi" w:hAnsiTheme="majorHAnsi"/>
+          <w:b/>
+          <w:u w:val="single"/>
+        </w:rPr>
+      </w:pPr>
+    </w:p>
+    <w:p>
+      <w:pPr>
+        <w:rPr>
+          <w:rFonts w:asciiTheme="majorHAnsi" w:hAnsiTheme="majorHAnsi"/>
+          <w:b/>
+          <w:u w:val="single"/>
+        </w:rPr>
+      </w:pPr>
+    </w:p>
+    <w:p>
+      <w:pPr>
+        <w:rPr>
+          <w:rFonts w:asciiTheme="majorHAnsi" w:hAnsiTheme="majorHAnsi"/>
+          <w:b/>
+          <w:u w:val="single"/>
+        </w:rPr>
+      </w:pPr>
+      <w:r>
+        <w:rPr>
+          <w:rFonts w:asciiTheme="majorHAnsi" w:hAnsiTheme="majorHAnsi"/>
+          <w:b/>
+          <w:u w:val="single"/>
+        </w:rPr>
+        <w:t xml:space="preserve">Slide 170 van web-backend cursus: </w:t>
+      </w:r>
+      <w:r>
+        <w:rPr>
+          <w:rFonts w:asciiTheme="majorHAnsi" w:hAnsiTheme="majorHAnsi"/>
+          <w:b/>
+          <w:u w:val="single"/>
+        </w:rPr>
+        <w:t>voorbeeld-security-user-type</w:t>
+      </w:r>
+    </w:p>
+    <w:p>
+      <w:pPr>
+        <w:rPr>
+          <w:rFonts w:asciiTheme="majorHAnsi" w:hAnsiTheme="majorHAnsi"/>
+        </w:rPr>
+      </w:pPr>
+      <w:r>
+        <w:rPr>
+          <w:rFonts w:asciiTheme="majorHAnsi" w:hAnsiTheme="majorHAnsi"/>
+        </w:rPr>
+        <w:t xml:space="preserve">Naam van geheime pagina is </w:t>
+      </w:r>
+      <w:proofErr w:type="spellStart"/>
+      <w:r>
+        <w:rPr>
+          <w:rFonts w:asciiTheme="majorHAnsi" w:hAnsiTheme="majorHAnsi"/>
+          <w:i/>
+        </w:rPr>
+        <w:t>geheim.php</w:t>
+      </w:r>
+      <w:proofErr w:type="spellEnd"/>
+      <w:r>
+        <w:rPr>
+          <w:rFonts w:asciiTheme="majorHAnsi" w:hAnsiTheme="majorHAnsi"/>
+          <w:i/>
+        </w:rPr>
+        <w:t xml:space="preserve">, </w:t>
+      </w:r>
+      <w:r>
+        <w:rPr>
+          <w:rFonts w:asciiTheme="majorHAnsi" w:hAnsiTheme="majorHAnsi"/>
+        </w:rPr>
+        <w:t xml:space="preserve">maar de link naar deze geheime pagina in </w:t>
+      </w:r>
+      <w:r>
+        <w:rPr>
+          <w:rFonts w:asciiTheme="majorHAnsi" w:hAnsiTheme="majorHAnsi"/>
+          <w:i/>
+        </w:rPr>
+        <w:t>voorbeeld-security-user-</w:t>
+      </w:r>
+      <w:proofErr w:type="spellStart"/>
+      <w:r>
+        <w:rPr>
+          <w:rFonts w:asciiTheme="majorHAnsi" w:hAnsiTheme="majorHAnsi"/>
+          <w:i/>
+        </w:rPr>
+        <w:t>type.php</w:t>
+      </w:r>
+      <w:proofErr w:type="spellEnd"/>
+      <w:r>
+        <w:rPr>
+          <w:rFonts w:asciiTheme="majorHAnsi" w:hAnsiTheme="majorHAnsi"/>
+          <w:i/>
+        </w:rPr>
+        <w:t xml:space="preserve"> </w:t>
+      </w:r>
+      <w:r>
+        <w:rPr>
+          <w:rFonts w:asciiTheme="majorHAnsi" w:hAnsiTheme="majorHAnsi"/>
+        </w:rPr>
+        <w:t xml:space="preserve">is: </w:t>
+      </w:r>
+      <w:r>
+        <w:rPr>
+          <w:rFonts w:asciiTheme="majorHAnsi" w:hAnsiTheme="majorHAnsi"/>
+        </w:rPr>
+        <w:t>&lt;a href="voorbeeld-security-user-type-geheim.php"&gt;</w:t>
+      </w:r>
+      <w:bookmarkStart w:id="0" w:name="_GoBack"/>
+      <w:bookmarkEnd w:id="0"/>
     </w:p>
     <w:sectPr>
       <w:pgSz w:w="11900" w:h="16840"/>

</xml_diff>